<commit_message>
Fixed bug 1 and made a change to the Log Book
Fixed the 1st bug in the main code, also made a change to the log book
to better reflect the fix made.
</commit_message>
<xml_diff>
--- a/Assignment4/Debugging Log Book.docx
+++ b/Assignment4/Debugging Log Book.docx
@@ -2434,16 +2434,51 @@
           <w:szCs w:val="24"/>
         </w:rPr>
       </w:pPr>
-      <w:bookmarkStart w:id="0" w:name="_GoBack"/>
       <w:r>
         <w:rPr>
           <w:sz w:val="24"/>
           <w:szCs w:val="24"/>
         </w:rPr>
-        <w:t>As can be seen from the testing and outputs the application is behaving as it should in relation to the payouts. In order to resolve this issue I have added a print statement advising of the new balance after Fred makes his bet in order to remove the player’s confusion. As this is a print statement it will not affect any of the existing code.</w:t>
-      </w:r>
-    </w:p>
-    <w:bookmarkEnd w:id="0"/>
+        <w:t xml:space="preserve">As can be seen from the testing and outputs the application is behaving as it should in relation to the payouts. In order to resolve this issue I have added a print statement advising of the </w:t>
+      </w:r>
+      <w:r>
+        <w:rPr>
+          <w:sz w:val="24"/>
+          <w:szCs w:val="24"/>
+        </w:rPr>
+        <w:t>starting</w:t>
+      </w:r>
+      <w:r>
+        <w:rPr>
+          <w:sz w:val="24"/>
+          <w:szCs w:val="24"/>
+        </w:rPr>
+        <w:t xml:space="preserve"> balance </w:t>
+      </w:r>
+      <w:r>
+        <w:rPr>
+          <w:sz w:val="24"/>
+          <w:szCs w:val="24"/>
+        </w:rPr>
+        <w:t>before Fr</w:t>
+      </w:r>
+      <w:r>
+        <w:rPr>
+          <w:sz w:val="24"/>
+          <w:szCs w:val="24"/>
+        </w:rPr>
+        <w:t>ed makes his bet in order to remove the player’s confusion. As this is a print statement it will</w:t>
+      </w:r>
+      <w:bookmarkStart w:id="0" w:name="_GoBack"/>
+      <w:bookmarkEnd w:id="0"/>
+      <w:r>
+        <w:rPr>
+          <w:sz w:val="24"/>
+          <w:szCs w:val="24"/>
+        </w:rPr>
+        <w:t xml:space="preserve"> not affect any of the existing code.</w:t>
+      </w:r>
+    </w:p>
     <w:p/>
     <w:sectPr>
       <w:pgSz w:w="11906" w:h="16838"/>

</xml_diff>

<commit_message>
Implemented Bug3Test - Not Complete
Implemented the 3rd Bug tests however, not complete. I have to work on a
new hypothesis.
</commit_message>
<xml_diff>
--- a/Assignment4/Debugging Log Book.docx
+++ b/Assignment4/Debugging Log Book.docx
@@ -2336,7 +2336,17 @@
       </w:r>
     </w:p>
     <w:p>
-      <w:r>
+      <w:pPr>
+        <w:rPr>
+          <w:sz w:val="24"/>
+          <w:szCs w:val="24"/>
+        </w:rPr>
+      </w:pPr>
+      <w:r>
+        <w:rPr>
+          <w:sz w:val="24"/>
+          <w:szCs w:val="24"/>
+        </w:rPr>
         <w:t>As can be seen in the output below the application is now displaying the balance to the user after the change has been implemented.</w:t>
       </w:r>
     </w:p>
@@ -3152,24 +3162,38 @@
       </w:r>
     </w:p>
     <w:p>
-      <w:r>
+      <w:pPr>
+        <w:rPr>
+          <w:sz w:val="24"/>
+          <w:szCs w:val="24"/>
+        </w:rPr>
+      </w:pPr>
+      <w:r>
+        <w:rPr>
+          <w:sz w:val="24"/>
+          <w:szCs w:val="24"/>
+        </w:rPr>
         <w:t xml:space="preserve">I believe </w:t>
       </w:r>
       <w:r>
+        <w:rPr>
+          <w:sz w:val="24"/>
+          <w:szCs w:val="24"/>
+        </w:rPr>
         <w:t>that bug 2 is</w:t>
       </w:r>
       <w:r>
-        <w:t xml:space="preserve"> occurring in the </w:t>
-      </w:r>
-      <w:proofErr w:type="spellStart"/>
-      <w:r>
-        <w:t>balanceExceedsLimitBy</w:t>
-      </w:r>
-      <w:proofErr w:type="spellEnd"/>
-      <w:r>
-        <w:t xml:space="preserve"> meth</w:t>
-      </w:r>
-      <w:r>
+        <w:rPr>
+          <w:sz w:val="24"/>
+          <w:szCs w:val="24"/>
+        </w:rPr>
+        <w:t xml:space="preserve"> occurring in the balanceExceedsLimitBy meth</w:t>
+      </w:r>
+      <w:r>
+        <w:rPr>
+          <w:sz w:val="24"/>
+          <w:szCs w:val="24"/>
+        </w:rPr>
         <w:t xml:space="preserve">od within the Player class, this is because the Boolean expression is returning false before the balance is getting to 0 due to use of greater than rather that greater than equal to. </w:t>
       </w:r>
     </w:p>
@@ -3186,33 +3210,59 @@
       </w:r>
     </w:p>
     <w:p>
-      <w:r>
+      <w:pPr>
+        <w:rPr>
+          <w:sz w:val="24"/>
+          <w:szCs w:val="24"/>
+        </w:rPr>
+      </w:pPr>
+      <w:r>
+        <w:rPr>
+          <w:sz w:val="24"/>
+          <w:szCs w:val="24"/>
+        </w:rPr>
         <w:t xml:space="preserve">As shown below, the method is returning true if the balance </w:t>
       </w:r>
       <w:r>
+        <w:rPr>
+          <w:sz w:val="24"/>
+          <w:szCs w:val="24"/>
+        </w:rPr>
         <w:t>minus</w:t>
       </w:r>
       <w:r>
+        <w:rPr>
+          <w:sz w:val="24"/>
+          <w:szCs w:val="24"/>
+        </w:rPr>
         <w:t xml:space="preserve"> amount </w:t>
       </w:r>
       <w:r>
+        <w:rPr>
+          <w:sz w:val="24"/>
+          <w:szCs w:val="24"/>
+        </w:rPr>
         <w:t>is greater than limit, this means that</w:t>
       </w:r>
       <w:r>
-        <w:t xml:space="preserve"> </w:t>
-      </w:r>
-      <w:proofErr w:type="gramStart"/>
-      <w:r>
-        <w:t>If</w:t>
-      </w:r>
-      <w:proofErr w:type="gramEnd"/>
-      <w:r>
-        <w:t xml:space="preserve"> the balance </w:t>
-      </w:r>
-      <w:r>
+        <w:rPr>
+          <w:sz w:val="24"/>
+          <w:szCs w:val="24"/>
+        </w:rPr>
+        <w:t xml:space="preserve"> If the balance </w:t>
+      </w:r>
+      <w:r>
+        <w:rPr>
+          <w:sz w:val="24"/>
+          <w:szCs w:val="24"/>
+        </w:rPr>
         <w:t>minus</w:t>
       </w:r>
       <w:r>
+        <w:rPr>
+          <w:sz w:val="24"/>
+          <w:szCs w:val="24"/>
+        </w:rPr>
         <w:t xml:space="preserve"> amount is equal to the limit it will not run.</w:t>
       </w:r>
     </w:p>
@@ -3366,7 +3416,84 @@
           <w:sz w:val="24"/>
           <w:szCs w:val="24"/>
         </w:rPr>
-        <w:t xml:space="preserve"> prove my hypothesis I created 4 tests in JUnit under the test class Bug1Test, each test was run 3 times. The Tests were as follows:</w:t>
+        <w:t xml:space="preserve"> prove my hypothesis I created 2</w:t>
+      </w:r>
+      <w:r>
+        <w:rPr>
+          <w:sz w:val="24"/>
+          <w:szCs w:val="24"/>
+        </w:rPr>
+        <w:t xml:space="preserve"> tests in JU</w:t>
+      </w:r>
+      <w:r>
+        <w:rPr>
+          <w:sz w:val="24"/>
+          <w:szCs w:val="24"/>
+        </w:rPr>
+        <w:t>nit under the test class Bug2</w:t>
+      </w:r>
+      <w:r>
+        <w:rPr>
+          <w:sz w:val="24"/>
+          <w:szCs w:val="24"/>
+        </w:rPr>
+        <w:t xml:space="preserve">Test, </w:t>
+      </w:r>
+      <w:r>
+        <w:rPr>
+          <w:sz w:val="24"/>
+          <w:szCs w:val="24"/>
+        </w:rPr>
+        <w:t>the first</w:t>
+      </w:r>
+      <w:r>
+        <w:rPr>
+          <w:sz w:val="24"/>
+          <w:szCs w:val="24"/>
+        </w:rPr>
+        <w:t xml:space="preserve"> test was</w:t>
+      </w:r>
+      <w:r>
+        <w:rPr>
+          <w:sz w:val="24"/>
+          <w:szCs w:val="24"/>
+        </w:rPr>
+        <w:t xml:space="preserve"> set to</w:t>
+      </w:r>
+      <w:r>
+        <w:rPr>
+          <w:sz w:val="24"/>
+          <w:szCs w:val="24"/>
+        </w:rPr>
+        <w:t xml:space="preserve"> </w:t>
+      </w:r>
+      <w:r>
+        <w:rPr>
+          <w:sz w:val="24"/>
+          <w:szCs w:val="24"/>
+        </w:rPr>
+        <w:t>loop</w:t>
+      </w:r>
+      <w:r>
+        <w:rPr>
+          <w:sz w:val="24"/>
+          <w:szCs w:val="24"/>
+        </w:rPr>
+        <w:t xml:space="preserve"> 3 times</w:t>
+      </w:r>
+      <w:r>
+        <w:rPr>
+          <w:sz w:val="24"/>
+          <w:szCs w:val="24"/>
+        </w:rPr>
+        <w:t xml:space="preserve"> and the second test once</w:t>
+      </w:r>
+      <w:r>
+        <w:rPr>
+          <w:sz w:val="24"/>
+          <w:szCs w:val="24"/>
+        </w:rPr>
+        <w:t>. The Tests were as follows:</w:t>
       </w:r>
     </w:p>
     <w:p>
@@ -3442,23 +3569,7 @@
           <w:sz w:val="24"/>
           <w:szCs w:val="24"/>
         </w:rPr>
-        <w:t xml:space="preserve">Test 2: Test that starts with a balance of 5 and overrides the </w:t>
-      </w:r>
-      <w:proofErr w:type="spellStart"/>
-      <w:r>
-        <w:rPr>
-          <w:sz w:val="24"/>
-          <w:szCs w:val="24"/>
-        </w:rPr>
-        <w:t>balanceExceedsLimitBy</w:t>
-      </w:r>
-      <w:proofErr w:type="spellEnd"/>
-      <w:r>
-        <w:rPr>
-          <w:sz w:val="24"/>
-          <w:szCs w:val="24"/>
-        </w:rPr>
-        <w:t xml:space="preserve"> method to return false so that the method is by passed in order to prove that this method is causing the issue.</w:t>
+        <w:t>Test 2: Test that starts with a balance of 5 and overrides the balanceExceedsLimitBy method to return false so that the method is by passed in order to prove that this method is causing the issue.</w:t>
       </w:r>
     </w:p>
     <w:p>
@@ -4139,25 +4250,14 @@
           </mc:Fallback>
         </mc:AlternateContent>
       </w:r>
-      <w:proofErr w:type="gramStart"/>
-      <w:r>
-        <w:rPr>
-          <w:rFonts w:ascii="Consolas" w:hAnsi="Consolas" w:cs="Consolas"/>
-          <w:color w:val="000000"/>
-          <w:sz w:val="20"/>
-          <w:szCs w:val="20"/>
-        </w:rPr>
-        <w:t>bet</w:t>
-      </w:r>
-      <w:proofErr w:type="gramEnd"/>
-      <w:r>
-        <w:rPr>
-          <w:rFonts w:ascii="Consolas" w:hAnsi="Consolas" w:cs="Consolas"/>
-          <w:color w:val="000000"/>
-          <w:sz w:val="20"/>
-          <w:szCs w:val="20"/>
-        </w:rPr>
-        <w:t xml:space="preserve"> 5 on CROWN</w:t>
+      <w:r>
+        <w:rPr>
+          <w:rFonts w:ascii="Consolas" w:hAnsi="Consolas" w:cs="Consolas"/>
+          <w:color w:val="000000"/>
+          <w:sz w:val="20"/>
+          <w:szCs w:val="20"/>
+        </w:rPr>
+        <w:t>bet 5 on CROWN</w:t>
       </w:r>
     </w:p>
     <w:p>
@@ -4236,17 +4336,8 @@
           <w:sz w:val="24"/>
           <w:szCs w:val="24"/>
         </w:rPr>
-        <w:t xml:space="preserve">failing when the players balance is reaching 5 credits due to the method </w:t>
-      </w:r>
-      <w:proofErr w:type="spellStart"/>
-      <w:r>
-        <w:rPr>
-          <w:sz w:val="24"/>
-          <w:szCs w:val="24"/>
-        </w:rPr>
-        <w:t>balanceExceedsLimitBy</w:t>
-      </w:r>
-      <w:proofErr w:type="spellEnd"/>
+        <w:t>failing when the players balance is reaching 5 credits due to the method balanceExceedsLimitBy</w:t>
+      </w:r>
       <w:r>
         <w:rPr>
           <w:sz w:val="24"/>
@@ -4279,7 +4370,17 @@
       </w:r>
     </w:p>
     <w:p>
-      <w:r>
+      <w:pPr>
+        <w:rPr>
+          <w:sz w:val="24"/>
+          <w:szCs w:val="24"/>
+        </w:rPr>
+      </w:pPr>
+      <w:r>
+        <w:rPr>
+          <w:sz w:val="24"/>
+          <w:szCs w:val="24"/>
+        </w:rPr>
         <w:t>As can be seen in the output below the application is now going to the balance of 0 after the change has been implemented.</w:t>
       </w:r>
     </w:p>
@@ -4835,8 +4936,6 @@
           <w:u w:val="single"/>
         </w:rPr>
       </w:pPr>
-      <w:bookmarkStart w:id="0" w:name="_GoBack"/>
-      <w:bookmarkEnd w:id="0"/>
       <w:r>
         <w:rPr>
           <w:u w:val="single"/>
@@ -4859,22 +4958,24 @@
     <w:p>
       <w:pPr>
         <w:rPr>
+          <w:sz w:val="24"/>
+          <w:szCs w:val="24"/>
+        </w:rPr>
+      </w:pPr>
+      <w:r>
+        <w:rPr>
+          <w:sz w:val="24"/>
+          <w:szCs w:val="24"/>
+        </w:rPr>
+        <w:t>I believe that bug 3 is being caused due to the dice not being recreated in the Main class. In Main it appears that the dice are only created once at the beginning when the application is run, this means that the dice stay the same for all of the games in each run, rather than being randomly generated for each game.</w:t>
+      </w:r>
+    </w:p>
+    <w:p>
+      <w:pPr>
+        <w:rPr>
           <w:b/>
         </w:rPr>
       </w:pPr>
-      <w:r>
-        <w:rPr>
-          <w:b/>
-        </w:rPr>
-        <w:t>I believe that bug 3 is being caused due to the dice not being recreated in the Main class. In Main it appears that the dice are only created once at the beginning when the application is run, this means that the dice stay the same for all of the games in each run, rather than being randomly generated for each game.</w:t>
-      </w:r>
-    </w:p>
-    <w:p>
-      <w:pPr>
-        <w:rPr>
-          <w:b/>
-        </w:rPr>
-      </w:pPr>
     </w:p>
     <w:p>
       <w:pPr>
@@ -4885,16 +4986,18 @@
       </w:r>
     </w:p>
     <w:p>
-      <w:r>
-        <w:t xml:space="preserve">As can be seen below the variables d1, d2, d3 are created at the beginning of the main method and then are added to the game object. This all occurs outside of </w:t>
-      </w:r>
-      <w:proofErr w:type="gramStart"/>
-      <w:r>
-        <w:t>the for</w:t>
-      </w:r>
-      <w:proofErr w:type="gramEnd"/>
-      <w:r>
-        <w:t xml:space="preserve"> loop which means that the dice are not being recreated for each game. </w:t>
+      <w:pPr>
+        <w:rPr>
+          <w:sz w:val="24"/>
+          <w:szCs w:val="24"/>
+        </w:rPr>
+      </w:pPr>
+      <w:r>
+        <w:rPr>
+          <w:sz w:val="24"/>
+          <w:szCs w:val="24"/>
+        </w:rPr>
+        <w:t xml:space="preserve">As can be seen below the variables d1, d2, d3 are created at the beginning of the main method and then are added to the game object. This all occurs outside of the for loop which means that the dice are not being recreated for each game. </w:t>
       </w:r>
     </w:p>
     <w:p>
@@ -4911,7 +5014,7 @@
         <mc:AlternateContent>
           <mc:Choice Requires="wps">
             <w:drawing>
-              <wp:anchor distT="0" distB="0" distL="114300" distR="114300" simplePos="0" relativeHeight="251705856" behindDoc="0" locked="0" layoutInCell="1" allowOverlap="1" wp14:anchorId="1FCF928E" wp14:editId="7936159E">
+              <wp:anchor distT="0" distB="0" distL="114300" distR="114300" simplePos="0" relativeHeight="251705856" behindDoc="0" locked="0" layoutInCell="1" allowOverlap="1" wp14:anchorId="590BCB50" wp14:editId="3483B167">
                 <wp:simplePos x="0" y="0"/>
                 <wp:positionH relativeFrom="column">
                   <wp:posOffset>1933575</wp:posOffset>
@@ -4987,7 +5090,7 @@
         <mc:AlternateContent>
           <mc:Choice Requires="wps">
             <w:drawing>
-              <wp:anchor distT="0" distB="0" distL="114300" distR="114300" simplePos="0" relativeHeight="251702784" behindDoc="0" locked="0" layoutInCell="1" allowOverlap="1" wp14:anchorId="3BCA4A8E" wp14:editId="5A9AFE41">
+              <wp:anchor distT="0" distB="0" distL="114300" distR="114300" simplePos="0" relativeHeight="251702784" behindDoc="0" locked="0" layoutInCell="1" allowOverlap="1" wp14:anchorId="7FA5C93A" wp14:editId="1625BFA4">
                 <wp:simplePos x="0" y="0"/>
                 <wp:positionH relativeFrom="column">
                   <wp:posOffset>1390650</wp:posOffset>
@@ -5061,7 +5164,7 @@
           <w:lang w:eastAsia="en-AU"/>
         </w:rPr>
         <w:drawing>
-          <wp:inline distT="0" distB="0" distL="0" distR="0" wp14:anchorId="22983733" wp14:editId="448A7758">
+          <wp:inline distT="0" distB="0" distL="0" distR="0" wp14:anchorId="4135BCF0" wp14:editId="459E0C2B">
             <wp:extent cx="4410075" cy="4459423"/>
             <wp:effectExtent l="0" t="0" r="0" b="0"/>
             <wp:docPr id="12" name="Picture 12"/>
@@ -5102,6 +5205,1796 @@
         </w:rPr>
         <w:t xml:space="preserve"> </w:t>
       </w:r>
+    </w:p>
+    <w:p>
+      <w:pPr>
+        <w:rPr>
+          <w:b/>
+        </w:rPr>
+      </w:pPr>
+    </w:p>
+    <w:p>
+      <w:pPr>
+        <w:rPr>
+          <w:b/>
+        </w:rPr>
+      </w:pPr>
+    </w:p>
+    <w:p>
+      <w:pPr>
+        <w:rPr>
+          <w:b/>
+        </w:rPr>
+      </w:pPr>
+    </w:p>
+    <w:p>
+      <w:pPr>
+        <w:rPr>
+          <w:b/>
+        </w:rPr>
+      </w:pPr>
+    </w:p>
+    <w:p>
+      <w:pPr>
+        <w:pStyle w:val="Heading2"/>
+      </w:pPr>
+      <w:r>
+        <w:lastRenderedPageBreak/>
+        <w:t>Tracing:</w:t>
+      </w:r>
+    </w:p>
+    <w:p>
+      <w:pPr>
+        <w:rPr>
+          <w:sz w:val="24"/>
+          <w:szCs w:val="24"/>
+        </w:rPr>
+      </w:pPr>
+      <w:r>
+        <w:rPr>
+          <w:sz w:val="24"/>
+          <w:szCs w:val="24"/>
+        </w:rPr>
+        <w:t>In order to prove my hypothesis I created 2</w:t>
+      </w:r>
+      <w:r>
+        <w:rPr>
+          <w:sz w:val="24"/>
+          <w:szCs w:val="24"/>
+        </w:rPr>
+        <w:t xml:space="preserve"> tests in JU</w:t>
+      </w:r>
+      <w:r>
+        <w:rPr>
+          <w:sz w:val="24"/>
+          <w:szCs w:val="24"/>
+        </w:rPr>
+        <w:t>nit under the test class Bug2</w:t>
+      </w:r>
+      <w:r>
+        <w:rPr>
+          <w:sz w:val="24"/>
+          <w:szCs w:val="24"/>
+        </w:rPr>
+        <w:t xml:space="preserve">Test, </w:t>
+      </w:r>
+      <w:r>
+        <w:rPr>
+          <w:sz w:val="24"/>
+          <w:szCs w:val="24"/>
+        </w:rPr>
+        <w:t>the first</w:t>
+      </w:r>
+      <w:r>
+        <w:rPr>
+          <w:sz w:val="24"/>
+          <w:szCs w:val="24"/>
+        </w:rPr>
+        <w:t xml:space="preserve"> test was</w:t>
+      </w:r>
+      <w:r>
+        <w:rPr>
+          <w:sz w:val="24"/>
+          <w:szCs w:val="24"/>
+        </w:rPr>
+        <w:t xml:space="preserve"> set to</w:t>
+      </w:r>
+      <w:r>
+        <w:rPr>
+          <w:sz w:val="24"/>
+          <w:szCs w:val="24"/>
+        </w:rPr>
+        <w:t xml:space="preserve"> </w:t>
+      </w:r>
+      <w:r>
+        <w:rPr>
+          <w:sz w:val="24"/>
+          <w:szCs w:val="24"/>
+        </w:rPr>
+        <w:t>loop</w:t>
+      </w:r>
+      <w:r>
+        <w:rPr>
+          <w:sz w:val="24"/>
+          <w:szCs w:val="24"/>
+        </w:rPr>
+        <w:t xml:space="preserve"> 3 times</w:t>
+      </w:r>
+      <w:r>
+        <w:rPr>
+          <w:sz w:val="24"/>
+          <w:szCs w:val="24"/>
+        </w:rPr>
+        <w:t xml:space="preserve"> and the second test once</w:t>
+      </w:r>
+      <w:r>
+        <w:rPr>
+          <w:sz w:val="24"/>
+          <w:szCs w:val="24"/>
+        </w:rPr>
+        <w:t>. The Tests were as follows:</w:t>
+      </w:r>
+    </w:p>
+    <w:p>
+      <w:pPr>
+        <w:pStyle w:val="ListParagraph"/>
+        <w:numPr>
+          <w:ilvl w:val="0"/>
+          <w:numId w:val="1"/>
+        </w:numPr>
+        <w:rPr>
+          <w:sz w:val="24"/>
+          <w:szCs w:val="24"/>
+        </w:rPr>
+      </w:pPr>
+      <w:r>
+        <w:rPr>
+          <w:sz w:val="24"/>
+          <w:szCs w:val="24"/>
+        </w:rPr>
+        <w:t>Test 1:</w:t>
+      </w:r>
+      <w:r>
+        <w:rPr>
+          <w:sz w:val="24"/>
+          <w:szCs w:val="24"/>
+        </w:rPr>
+        <w:t xml:space="preserve"> Test is a run of the main method as is without any changes to verify that the bug is definitely in the Main class and main method.</w:t>
+      </w:r>
+      <w:r>
+        <w:rPr>
+          <w:sz w:val="24"/>
+          <w:szCs w:val="24"/>
+        </w:rPr>
+        <w:t xml:space="preserve"> As you can see from the run the win rate is a lot higher than 42% and the rolled dice are repeating.</w:t>
+      </w:r>
+    </w:p>
+    <w:p>
+      <w:pPr>
+        <w:pStyle w:val="ListParagraph"/>
+        <w:numPr>
+          <w:ilvl w:val="0"/>
+          <w:numId w:val="1"/>
+        </w:numPr>
+        <w:rPr>
+          <w:sz w:val="24"/>
+          <w:szCs w:val="24"/>
+        </w:rPr>
+      </w:pPr>
+      <w:r>
+        <w:rPr>
+          <w:sz w:val="24"/>
+          <w:szCs w:val="24"/>
+        </w:rPr>
+        <w:t xml:space="preserve">Test 2: is with the changes to the </w:t>
+      </w:r>
+      <w:r>
+        <w:rPr>
+          <w:sz w:val="24"/>
+          <w:szCs w:val="24"/>
+        </w:rPr>
+        <w:t xml:space="preserve">main method as stated in the hypothesis, as can be seen this change fixed the </w:t>
+      </w:r>
+      <w:r>
+        <w:rPr>
+          <w:sz w:val="24"/>
+          <w:szCs w:val="24"/>
+        </w:rPr>
+        <w:t>dice remaining the same with each turn of the game. Also the percentage is closer to the 42% however it is still slightly high at approximately 48%.</w:t>
+      </w:r>
+    </w:p>
+    <w:p>
+      <w:pPr>
+        <w:rPr>
+          <w:sz w:val="24"/>
+          <w:szCs w:val="24"/>
+        </w:rPr>
+      </w:pPr>
+    </w:p>
+    <w:p>
+      <w:pPr>
+        <w:rPr>
+          <w:b/>
+          <w:sz w:val="24"/>
+          <w:szCs w:val="24"/>
+          <w:u w:val="single"/>
+        </w:rPr>
+      </w:pPr>
+      <w:r>
+        <w:rPr>
+          <w:b/>
+          <w:sz w:val="24"/>
+          <w:szCs w:val="24"/>
+          <w:u w:val="single"/>
+        </w:rPr>
+        <w:t>TEST 1:</w:t>
+      </w:r>
+    </w:p>
+    <w:p>
+      <w:pPr>
+        <w:autoSpaceDE w:val="0"/>
+        <w:autoSpaceDN w:val="0"/>
+        <w:adjustRightInd w:val="0"/>
+        <w:spacing w:after="0" w:line="240" w:lineRule="auto"/>
+        <w:rPr>
+          <w:rFonts w:ascii="Consolas" w:hAnsi="Consolas" w:cs="Consolas"/>
+          <w:sz w:val="20"/>
+          <w:szCs w:val="20"/>
+        </w:rPr>
+      </w:pPr>
+      <w:r>
+        <w:rPr>
+          <w:noProof/>
+          <w:lang w:eastAsia="en-AU"/>
+        </w:rPr>
+        <mc:AlternateContent>
+          <mc:Choice Requires="wps">
+            <w:drawing>
+              <wp:anchor distT="0" distB="0" distL="114300" distR="114300" simplePos="0" relativeHeight="251709952" behindDoc="0" locked="0" layoutInCell="1" allowOverlap="1" wp14:anchorId="0DD54851" wp14:editId="4A43F6A9">
+                <wp:simplePos x="0" y="0"/>
+                <wp:positionH relativeFrom="column">
+                  <wp:posOffset>1838325</wp:posOffset>
+                </wp:positionH>
+                <wp:positionV relativeFrom="paragraph">
+                  <wp:posOffset>112395</wp:posOffset>
+                </wp:positionV>
+                <wp:extent cx="647700" cy="235585"/>
+                <wp:effectExtent l="38100" t="19050" r="19050" b="69215"/>
+                <wp:wrapNone/>
+                <wp:docPr id="16" name="Straight Arrow Connector 16"/>
+                <wp:cNvGraphicFramePr/>
+                <a:graphic xmlns:a="http://schemas.openxmlformats.org/drawingml/2006/main">
+                  <a:graphicData uri="http://schemas.microsoft.com/office/word/2010/wordprocessingShape">
+                    <wps:wsp>
+                      <wps:cNvCnPr/>
+                      <wps:spPr>
+                        <a:xfrm flipH="1">
+                          <a:off x="0" y="0"/>
+                          <a:ext cx="647700" cy="235585"/>
+                        </a:xfrm>
+                        <a:prstGeom prst="straightConnector1">
+                          <a:avLst/>
+                        </a:prstGeom>
+                        <a:ln w="28575">
+                          <a:solidFill>
+                            <a:srgbClr val="FF0000"/>
+                          </a:solidFill>
+                          <a:tailEnd type="arrow"/>
+                        </a:ln>
+                      </wps:spPr>
+                      <wps:style>
+                        <a:lnRef idx="1">
+                          <a:schemeClr val="accent1"/>
+                        </a:lnRef>
+                        <a:fillRef idx="0">
+                          <a:schemeClr val="accent1"/>
+                        </a:fillRef>
+                        <a:effectRef idx="0">
+                          <a:schemeClr val="accent1"/>
+                        </a:effectRef>
+                        <a:fontRef idx="minor">
+                          <a:schemeClr val="tx1"/>
+                        </a:fontRef>
+                      </wps:style>
+                      <wps:bodyPr/>
+                    </wps:wsp>
+                  </a:graphicData>
+                </a:graphic>
+                <wp14:sizeRelH relativeFrom="margin">
+                  <wp14:pctWidth>0</wp14:pctWidth>
+                </wp14:sizeRelH>
+                <wp14:sizeRelV relativeFrom="margin">
+                  <wp14:pctHeight>0</wp14:pctHeight>
+                </wp14:sizeRelV>
+              </wp:anchor>
+            </w:drawing>
+          </mc:Choice>
+          <mc:Fallback>
+            <w:pict>
+              <v:shape id="Straight Arrow Connector 16" o:spid="_x0000_s1026" type="#_x0000_t32" style="position:absolute;margin-left:144.75pt;margin-top:8.85pt;width:51pt;height:18.55pt;flip:x;z-index:251709952;visibility:visible;mso-wrap-style:square;mso-width-percent:0;mso-height-percent:0;mso-wrap-distance-left:9pt;mso-wrap-distance-top:0;mso-wrap-distance-right:9pt;mso-wrap-distance-bottom:0;mso-position-horizontal:absolute;mso-position-horizontal-relative:text;mso-position-vertical:absolute;mso-position-vertical-relative:text;mso-width-percent:0;mso-height-percent:0;mso-width-relative:margin;mso-height-relative:margin" o:gfxdata="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" strokecolor="red" strokeweight="2.25pt">
+                <v:stroke endarrow="open"/>
+              </v:shape>
+            </w:pict>
+          </mc:Fallback>
+        </mc:AlternateContent>
+      </w:r>
+      <w:r>
+        <w:rPr>
+          <w:rFonts w:ascii="Consolas" w:hAnsi="Consolas" w:cs="Consolas"/>
+          <w:color w:val="000000"/>
+          <w:sz w:val="20"/>
+          <w:szCs w:val="20"/>
+        </w:rPr>
+        <w:t>Starting Balance: 5</w:t>
+      </w:r>
+    </w:p>
+    <w:p>
+      <w:pPr>
+        <w:autoSpaceDE w:val="0"/>
+        <w:autoSpaceDN w:val="0"/>
+        <w:adjustRightInd w:val="0"/>
+        <w:spacing w:after="0" w:line="240" w:lineRule="auto"/>
+        <w:rPr>
+          <w:rFonts w:ascii="Consolas" w:hAnsi="Consolas" w:cs="Consolas"/>
+          <w:sz w:val="20"/>
+          <w:szCs w:val="20"/>
+        </w:rPr>
+      </w:pPr>
+      <w:r>
+        <w:rPr>
+          <w:rFonts w:ascii="Consolas" w:hAnsi="Consolas" w:cs="Consolas"/>
+          <w:color w:val="000000"/>
+          <w:sz w:val="20"/>
+          <w:szCs w:val="20"/>
+        </w:rPr>
+        <w:t>Turn 64: Fred bet 5 on CROWN</w:t>
+      </w:r>
+    </w:p>
+    <w:p>
+      <w:pPr>
+        <w:autoSpaceDE w:val="0"/>
+        <w:autoSpaceDN w:val="0"/>
+        <w:adjustRightInd w:val="0"/>
+        <w:spacing w:after="0" w:line="240" w:lineRule="auto"/>
+        <w:rPr>
+          <w:rFonts w:ascii="Consolas" w:hAnsi="Consolas" w:cs="Consolas"/>
+          <w:sz w:val="20"/>
+          <w:szCs w:val="20"/>
+        </w:rPr>
+      </w:pPr>
+      <w:r>
+        <w:rPr>
+          <w:rFonts w:ascii="Consolas" w:hAnsi="Consolas" w:cs="Consolas"/>
+          <w:color w:val="000000"/>
+          <w:sz w:val="20"/>
+          <w:szCs w:val="20"/>
+        </w:rPr>
+        <w:t>Rolled ANCHOR, CLUB, CROWN</w:t>
+      </w:r>
+    </w:p>
+    <w:p>
+      <w:pPr>
+        <w:autoSpaceDE w:val="0"/>
+        <w:autoSpaceDN w:val="0"/>
+        <w:adjustRightInd w:val="0"/>
+        <w:spacing w:after="0" w:line="240" w:lineRule="auto"/>
+        <w:rPr>
+          <w:rFonts w:ascii="Consolas" w:hAnsi="Consolas" w:cs="Consolas"/>
+          <w:sz w:val="20"/>
+          <w:szCs w:val="20"/>
+        </w:rPr>
+      </w:pPr>
+      <w:r>
+        <w:rPr>
+          <w:rFonts w:ascii="Consolas" w:hAnsi="Consolas" w:cs="Consolas"/>
+          <w:color w:val="000000"/>
+          <w:sz w:val="20"/>
+          <w:szCs w:val="20"/>
+        </w:rPr>
+        <w:t>Fred won 5, balance now 5</w:t>
+      </w:r>
+    </w:p>
+    <w:p>
+      <w:pPr>
+        <w:autoSpaceDE w:val="0"/>
+        <w:autoSpaceDN w:val="0"/>
+        <w:adjustRightInd w:val="0"/>
+        <w:spacing w:after="0" w:line="240" w:lineRule="auto"/>
+        <w:rPr>
+          <w:rFonts w:ascii="Consolas" w:hAnsi="Consolas" w:cs="Consolas"/>
+          <w:sz w:val="20"/>
+          <w:szCs w:val="20"/>
+        </w:rPr>
+      </w:pPr>
+    </w:p>
+    <w:p>
+      <w:pPr>
+        <w:autoSpaceDE w:val="0"/>
+        <w:autoSpaceDN w:val="0"/>
+        <w:adjustRightInd w:val="0"/>
+        <w:spacing w:after="0" w:line="240" w:lineRule="auto"/>
+        <w:rPr>
+          <w:rFonts w:ascii="Consolas" w:hAnsi="Consolas" w:cs="Consolas"/>
+          <w:sz w:val="20"/>
+          <w:szCs w:val="20"/>
+        </w:rPr>
+      </w:pPr>
+      <w:r>
+        <w:rPr>
+          <w:noProof/>
+          <w:lang w:eastAsia="en-AU"/>
+        </w:rPr>
+        <mc:AlternateContent>
+          <mc:Choice Requires="wps">
+            <w:drawing>
+              <wp:anchor distT="0" distB="0" distL="114300" distR="114300" simplePos="0" relativeHeight="251712000" behindDoc="0" locked="0" layoutInCell="1" allowOverlap="1" wp14:anchorId="285878BE" wp14:editId="651CD9B4">
+                <wp:simplePos x="0" y="0"/>
+                <wp:positionH relativeFrom="column">
+                  <wp:posOffset>1876425</wp:posOffset>
+                </wp:positionH>
+                <wp:positionV relativeFrom="paragraph">
+                  <wp:posOffset>85725</wp:posOffset>
+                </wp:positionV>
+                <wp:extent cx="647700" cy="235585"/>
+                <wp:effectExtent l="38100" t="19050" r="19050" b="69215"/>
+                <wp:wrapNone/>
+                <wp:docPr id="17" name="Straight Arrow Connector 17"/>
+                <wp:cNvGraphicFramePr/>
+                <a:graphic xmlns:a="http://schemas.openxmlformats.org/drawingml/2006/main">
+                  <a:graphicData uri="http://schemas.microsoft.com/office/word/2010/wordprocessingShape">
+                    <wps:wsp>
+                      <wps:cNvCnPr/>
+                      <wps:spPr>
+                        <a:xfrm flipH="1">
+                          <a:off x="0" y="0"/>
+                          <a:ext cx="647700" cy="235585"/>
+                        </a:xfrm>
+                        <a:prstGeom prst="straightConnector1">
+                          <a:avLst/>
+                        </a:prstGeom>
+                        <a:ln w="28575">
+                          <a:solidFill>
+                            <a:srgbClr val="FF0000"/>
+                          </a:solidFill>
+                          <a:tailEnd type="arrow"/>
+                        </a:ln>
+                      </wps:spPr>
+                      <wps:style>
+                        <a:lnRef idx="1">
+                          <a:schemeClr val="accent1"/>
+                        </a:lnRef>
+                        <a:fillRef idx="0">
+                          <a:schemeClr val="accent1"/>
+                        </a:fillRef>
+                        <a:effectRef idx="0">
+                          <a:schemeClr val="accent1"/>
+                        </a:effectRef>
+                        <a:fontRef idx="minor">
+                          <a:schemeClr val="tx1"/>
+                        </a:fontRef>
+                      </wps:style>
+                      <wps:bodyPr/>
+                    </wps:wsp>
+                  </a:graphicData>
+                </a:graphic>
+                <wp14:sizeRelH relativeFrom="margin">
+                  <wp14:pctWidth>0</wp14:pctWidth>
+                </wp14:sizeRelH>
+                <wp14:sizeRelV relativeFrom="margin">
+                  <wp14:pctHeight>0</wp14:pctHeight>
+                </wp14:sizeRelV>
+              </wp:anchor>
+            </w:drawing>
+          </mc:Choice>
+          <mc:Fallback>
+            <w:pict>
+              <v:shape id="Straight Arrow Connector 17" o:spid="_x0000_s1026" type="#_x0000_t32" style="position:absolute;margin-left:147.75pt;margin-top:6.75pt;width:51pt;height:18.55pt;flip:x;z-index:251712000;visibility:visible;mso-wrap-style:square;mso-width-percent:0;mso-height-percent:0;mso-wrap-distance-left:9pt;mso-wrap-distance-top:0;mso-wrap-distance-right:9pt;mso-wrap-distance-bottom:0;mso-position-horizontal:absolute;mso-position-horizontal-relative:text;mso-position-vertical:absolute;mso-position-vertical-relative:text;mso-width-percent:0;mso-height-percent:0;mso-width-relative:margin;mso-height-relative:margin" o:gfxdata="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" strokecolor="red" strokeweight="2.25pt">
+                <v:stroke endarrow="open"/>
+              </v:shape>
+            </w:pict>
+          </mc:Fallback>
+        </mc:AlternateContent>
+      </w:r>
+      <w:r>
+        <w:rPr>
+          <w:rFonts w:ascii="Consolas" w:hAnsi="Consolas" w:cs="Consolas"/>
+          <w:color w:val="000000"/>
+          <w:sz w:val="20"/>
+          <w:szCs w:val="20"/>
+        </w:rPr>
+        <w:t>Starting Balance: 5</w:t>
+      </w:r>
+    </w:p>
+    <w:p>
+      <w:pPr>
+        <w:autoSpaceDE w:val="0"/>
+        <w:autoSpaceDN w:val="0"/>
+        <w:adjustRightInd w:val="0"/>
+        <w:spacing w:after="0" w:line="240" w:lineRule="auto"/>
+        <w:rPr>
+          <w:rFonts w:ascii="Consolas" w:hAnsi="Consolas" w:cs="Consolas"/>
+          <w:sz w:val="20"/>
+          <w:szCs w:val="20"/>
+        </w:rPr>
+      </w:pPr>
+      <w:r>
+        <w:rPr>
+          <w:rFonts w:ascii="Consolas" w:hAnsi="Consolas" w:cs="Consolas"/>
+          <w:color w:val="000000"/>
+          <w:sz w:val="20"/>
+          <w:szCs w:val="20"/>
+        </w:rPr>
+        <w:t>Turn 65: Fred bet 5 on ANCHOR</w:t>
+      </w:r>
+    </w:p>
+    <w:p>
+      <w:pPr>
+        <w:autoSpaceDE w:val="0"/>
+        <w:autoSpaceDN w:val="0"/>
+        <w:adjustRightInd w:val="0"/>
+        <w:spacing w:after="0" w:line="240" w:lineRule="auto"/>
+        <w:rPr>
+          <w:rFonts w:ascii="Consolas" w:hAnsi="Consolas" w:cs="Consolas"/>
+          <w:sz w:val="20"/>
+          <w:szCs w:val="20"/>
+        </w:rPr>
+      </w:pPr>
+      <w:r>
+        <w:rPr>
+          <w:rFonts w:ascii="Consolas" w:hAnsi="Consolas" w:cs="Consolas"/>
+          <w:color w:val="000000"/>
+          <w:sz w:val="20"/>
+          <w:szCs w:val="20"/>
+        </w:rPr>
+        <w:t>Rolled ANCHOR, CLUB, CROWN</w:t>
+      </w:r>
+    </w:p>
+    <w:p>
+      <w:pPr>
+        <w:autoSpaceDE w:val="0"/>
+        <w:autoSpaceDN w:val="0"/>
+        <w:adjustRightInd w:val="0"/>
+        <w:spacing w:after="0" w:line="240" w:lineRule="auto"/>
+        <w:rPr>
+          <w:rFonts w:ascii="Consolas" w:hAnsi="Consolas" w:cs="Consolas"/>
+          <w:sz w:val="20"/>
+          <w:szCs w:val="20"/>
+        </w:rPr>
+      </w:pPr>
+      <w:r>
+        <w:rPr>
+          <w:rFonts w:ascii="Consolas" w:hAnsi="Consolas" w:cs="Consolas"/>
+          <w:color w:val="000000"/>
+          <w:sz w:val="20"/>
+          <w:szCs w:val="20"/>
+        </w:rPr>
+        <w:t>Fred won 5, balance now 5</w:t>
+      </w:r>
+    </w:p>
+    <w:p>
+      <w:pPr>
+        <w:autoSpaceDE w:val="0"/>
+        <w:autoSpaceDN w:val="0"/>
+        <w:adjustRightInd w:val="0"/>
+        <w:spacing w:after="0" w:line="240" w:lineRule="auto"/>
+        <w:rPr>
+          <w:rFonts w:ascii="Consolas" w:hAnsi="Consolas" w:cs="Consolas"/>
+          <w:sz w:val="20"/>
+          <w:szCs w:val="20"/>
+        </w:rPr>
+      </w:pPr>
+    </w:p>
+    <w:p>
+      <w:pPr>
+        <w:autoSpaceDE w:val="0"/>
+        <w:autoSpaceDN w:val="0"/>
+        <w:adjustRightInd w:val="0"/>
+        <w:spacing w:after="0" w:line="240" w:lineRule="auto"/>
+        <w:rPr>
+          <w:rFonts w:ascii="Consolas" w:hAnsi="Consolas" w:cs="Consolas"/>
+          <w:sz w:val="20"/>
+          <w:szCs w:val="20"/>
+        </w:rPr>
+      </w:pPr>
+      <w:r>
+        <w:rPr>
+          <w:noProof/>
+          <w:lang w:eastAsia="en-AU"/>
+        </w:rPr>
+        <mc:AlternateContent>
+          <mc:Choice Requires="wps">
+            <w:drawing>
+              <wp:anchor distT="0" distB="0" distL="114300" distR="114300" simplePos="0" relativeHeight="251714048" behindDoc="0" locked="0" layoutInCell="1" allowOverlap="1" wp14:anchorId="139E8F2D" wp14:editId="44E76B31">
+                <wp:simplePos x="0" y="0"/>
+                <wp:positionH relativeFrom="column">
+                  <wp:posOffset>1876425</wp:posOffset>
+                </wp:positionH>
+                <wp:positionV relativeFrom="paragraph">
+                  <wp:posOffset>111760</wp:posOffset>
+                </wp:positionV>
+                <wp:extent cx="647700" cy="235585"/>
+                <wp:effectExtent l="38100" t="19050" r="19050" b="69215"/>
+                <wp:wrapNone/>
+                <wp:docPr id="18" name="Straight Arrow Connector 18"/>
+                <wp:cNvGraphicFramePr/>
+                <a:graphic xmlns:a="http://schemas.openxmlformats.org/drawingml/2006/main">
+                  <a:graphicData uri="http://schemas.microsoft.com/office/word/2010/wordprocessingShape">
+                    <wps:wsp>
+                      <wps:cNvCnPr/>
+                      <wps:spPr>
+                        <a:xfrm flipH="1">
+                          <a:off x="0" y="0"/>
+                          <a:ext cx="647700" cy="235585"/>
+                        </a:xfrm>
+                        <a:prstGeom prst="straightConnector1">
+                          <a:avLst/>
+                        </a:prstGeom>
+                        <a:ln w="28575">
+                          <a:solidFill>
+                            <a:srgbClr val="FF0000"/>
+                          </a:solidFill>
+                          <a:tailEnd type="arrow"/>
+                        </a:ln>
+                      </wps:spPr>
+                      <wps:style>
+                        <a:lnRef idx="1">
+                          <a:schemeClr val="accent1"/>
+                        </a:lnRef>
+                        <a:fillRef idx="0">
+                          <a:schemeClr val="accent1"/>
+                        </a:fillRef>
+                        <a:effectRef idx="0">
+                          <a:schemeClr val="accent1"/>
+                        </a:effectRef>
+                        <a:fontRef idx="minor">
+                          <a:schemeClr val="tx1"/>
+                        </a:fontRef>
+                      </wps:style>
+                      <wps:bodyPr/>
+                    </wps:wsp>
+                  </a:graphicData>
+                </a:graphic>
+                <wp14:sizeRelH relativeFrom="margin">
+                  <wp14:pctWidth>0</wp14:pctWidth>
+                </wp14:sizeRelH>
+                <wp14:sizeRelV relativeFrom="margin">
+                  <wp14:pctHeight>0</wp14:pctHeight>
+                </wp14:sizeRelV>
+              </wp:anchor>
+            </w:drawing>
+          </mc:Choice>
+          <mc:Fallback>
+            <w:pict>
+              <v:shape id="Straight Arrow Connector 18" o:spid="_x0000_s1026" type="#_x0000_t32" style="position:absolute;margin-left:147.75pt;margin-top:8.8pt;width:51pt;height:18.55pt;flip:x;z-index:251714048;visibility:visible;mso-wrap-style:square;mso-width-percent:0;mso-height-percent:0;mso-wrap-distance-left:9pt;mso-wrap-distance-top:0;mso-wrap-distance-right:9pt;mso-wrap-distance-bottom:0;mso-position-horizontal:absolute;mso-position-horizontal-relative:text;mso-position-vertical:absolute;mso-position-vertical-relative:text;mso-width-percent:0;mso-height-percent:0;mso-width-relative:margin;mso-height-relative:margin" o:gfxdata="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" strokecolor="red" strokeweight="2.25pt">
+                <v:stroke endarrow="open"/>
+              </v:shape>
+            </w:pict>
+          </mc:Fallback>
+        </mc:AlternateContent>
+      </w:r>
+      <w:r>
+        <w:rPr>
+          <w:rFonts w:ascii="Consolas" w:hAnsi="Consolas" w:cs="Consolas"/>
+          <w:color w:val="000000"/>
+          <w:sz w:val="20"/>
+          <w:szCs w:val="20"/>
+        </w:rPr>
+        <w:t>Starting Balance: 5</w:t>
+      </w:r>
+    </w:p>
+    <w:p>
+      <w:pPr>
+        <w:autoSpaceDE w:val="0"/>
+        <w:autoSpaceDN w:val="0"/>
+        <w:adjustRightInd w:val="0"/>
+        <w:spacing w:after="0" w:line="240" w:lineRule="auto"/>
+        <w:rPr>
+          <w:rFonts w:ascii="Consolas" w:hAnsi="Consolas" w:cs="Consolas"/>
+          <w:sz w:val="20"/>
+          <w:szCs w:val="20"/>
+        </w:rPr>
+      </w:pPr>
+      <w:r>
+        <w:rPr>
+          <w:rFonts w:ascii="Consolas" w:hAnsi="Consolas" w:cs="Consolas"/>
+          <w:color w:val="000000"/>
+          <w:sz w:val="20"/>
+          <w:szCs w:val="20"/>
+        </w:rPr>
+        <w:t>Turn 66: Fred bet 5 on HEART</w:t>
+      </w:r>
+    </w:p>
+    <w:p>
+      <w:pPr>
+        <w:autoSpaceDE w:val="0"/>
+        <w:autoSpaceDN w:val="0"/>
+        <w:adjustRightInd w:val="0"/>
+        <w:spacing w:after="0" w:line="240" w:lineRule="auto"/>
+        <w:rPr>
+          <w:rFonts w:ascii="Consolas" w:hAnsi="Consolas" w:cs="Consolas"/>
+          <w:sz w:val="20"/>
+          <w:szCs w:val="20"/>
+        </w:rPr>
+      </w:pPr>
+      <w:r>
+        <w:rPr>
+          <w:rFonts w:ascii="Consolas" w:hAnsi="Consolas" w:cs="Consolas"/>
+          <w:color w:val="000000"/>
+          <w:sz w:val="20"/>
+          <w:szCs w:val="20"/>
+        </w:rPr>
+        <w:t>Rolled ANCHOR, CLUB, CROWN</w:t>
+      </w:r>
+    </w:p>
+    <w:p>
+      <w:pPr>
+        <w:autoSpaceDE w:val="0"/>
+        <w:autoSpaceDN w:val="0"/>
+        <w:adjustRightInd w:val="0"/>
+        <w:spacing w:after="0" w:line="240" w:lineRule="auto"/>
+        <w:rPr>
+          <w:rFonts w:ascii="Consolas" w:hAnsi="Consolas" w:cs="Consolas"/>
+          <w:sz w:val="20"/>
+          <w:szCs w:val="20"/>
+        </w:rPr>
+      </w:pPr>
+      <w:r>
+        <w:rPr>
+          <w:rFonts w:ascii="Consolas" w:hAnsi="Consolas" w:cs="Consolas"/>
+          <w:color w:val="000000"/>
+          <w:sz w:val="20"/>
+          <w:szCs w:val="20"/>
+        </w:rPr>
+        <w:t>Fred lost, balance now 0</w:t>
+      </w:r>
+    </w:p>
+    <w:p>
+      <w:pPr>
+        <w:autoSpaceDE w:val="0"/>
+        <w:autoSpaceDN w:val="0"/>
+        <w:adjustRightInd w:val="0"/>
+        <w:spacing w:after="0" w:line="240" w:lineRule="auto"/>
+        <w:rPr>
+          <w:rFonts w:ascii="Consolas" w:hAnsi="Consolas" w:cs="Consolas"/>
+          <w:sz w:val="20"/>
+          <w:szCs w:val="20"/>
+        </w:rPr>
+      </w:pPr>
+    </w:p>
+    <w:p>
+      <w:pPr>
+        <w:autoSpaceDE w:val="0"/>
+        <w:autoSpaceDN w:val="0"/>
+        <w:adjustRightInd w:val="0"/>
+        <w:spacing w:after="0" w:line="240" w:lineRule="auto"/>
+        <w:rPr>
+          <w:rFonts w:ascii="Consolas" w:hAnsi="Consolas" w:cs="Consolas"/>
+          <w:sz w:val="20"/>
+          <w:szCs w:val="20"/>
+        </w:rPr>
+      </w:pPr>
+      <w:r>
+        <w:rPr>
+          <w:rFonts w:ascii="Consolas" w:hAnsi="Consolas" w:cs="Consolas"/>
+          <w:color w:val="000000"/>
+          <w:sz w:val="20"/>
+          <w:szCs w:val="20"/>
+        </w:rPr>
+        <w:t>66 turns later.</w:t>
+      </w:r>
+    </w:p>
+    <w:p>
+      <w:pPr>
+        <w:autoSpaceDE w:val="0"/>
+        <w:autoSpaceDN w:val="0"/>
+        <w:adjustRightInd w:val="0"/>
+        <w:spacing w:after="0" w:line="240" w:lineRule="auto"/>
+        <w:rPr>
+          <w:rFonts w:ascii="Consolas" w:hAnsi="Consolas" w:cs="Consolas"/>
+          <w:sz w:val="20"/>
+          <w:szCs w:val="20"/>
+        </w:rPr>
+      </w:pPr>
+      <w:r>
+        <w:rPr>
+          <w:rFonts w:ascii="Consolas" w:hAnsi="Consolas" w:cs="Consolas"/>
+          <w:color w:val="000000"/>
+          <w:sz w:val="20"/>
+          <w:szCs w:val="20"/>
+        </w:rPr>
+        <w:t>End Game 99: Fred now has balance 0</w:t>
+      </w:r>
+    </w:p>
+    <w:p>
+      <w:pPr>
+        <w:autoSpaceDE w:val="0"/>
+        <w:autoSpaceDN w:val="0"/>
+        <w:adjustRightInd w:val="0"/>
+        <w:spacing w:after="0" w:line="240" w:lineRule="auto"/>
+        <w:rPr>
+          <w:rFonts w:ascii="Consolas" w:hAnsi="Consolas" w:cs="Consolas"/>
+          <w:sz w:val="20"/>
+          <w:szCs w:val="20"/>
+        </w:rPr>
+      </w:pPr>
+      <w:r>
+        <w:rPr>
+          <w:noProof/>
+          <w:lang w:eastAsia="en-AU"/>
+        </w:rPr>
+        <mc:AlternateContent>
+          <mc:Choice Requires="wps">
+            <w:drawing>
+              <wp:anchor distT="0" distB="0" distL="114300" distR="114300" simplePos="0" relativeHeight="251716096" behindDoc="0" locked="0" layoutInCell="1" allowOverlap="1" wp14:anchorId="7BBA0AD9" wp14:editId="2B3F1A60">
+                <wp:simplePos x="0" y="0"/>
+                <wp:positionH relativeFrom="column">
+                  <wp:posOffset>1714500</wp:posOffset>
+                </wp:positionH>
+                <wp:positionV relativeFrom="paragraph">
+                  <wp:posOffset>108585</wp:posOffset>
+                </wp:positionV>
+                <wp:extent cx="647700" cy="235585"/>
+                <wp:effectExtent l="38100" t="19050" r="19050" b="69215"/>
+                <wp:wrapNone/>
+                <wp:docPr id="19" name="Straight Arrow Connector 19"/>
+                <wp:cNvGraphicFramePr/>
+                <a:graphic xmlns:a="http://schemas.openxmlformats.org/drawingml/2006/main">
+                  <a:graphicData uri="http://schemas.microsoft.com/office/word/2010/wordprocessingShape">
+                    <wps:wsp>
+                      <wps:cNvCnPr/>
+                      <wps:spPr>
+                        <a:xfrm flipH="1">
+                          <a:off x="0" y="0"/>
+                          <a:ext cx="647700" cy="235585"/>
+                        </a:xfrm>
+                        <a:prstGeom prst="straightConnector1">
+                          <a:avLst/>
+                        </a:prstGeom>
+                        <a:ln w="28575">
+                          <a:solidFill>
+                            <a:srgbClr val="FF0000"/>
+                          </a:solidFill>
+                          <a:tailEnd type="arrow"/>
+                        </a:ln>
+                      </wps:spPr>
+                      <wps:style>
+                        <a:lnRef idx="1">
+                          <a:schemeClr val="accent1"/>
+                        </a:lnRef>
+                        <a:fillRef idx="0">
+                          <a:schemeClr val="accent1"/>
+                        </a:fillRef>
+                        <a:effectRef idx="0">
+                          <a:schemeClr val="accent1"/>
+                        </a:effectRef>
+                        <a:fontRef idx="minor">
+                          <a:schemeClr val="tx1"/>
+                        </a:fontRef>
+                      </wps:style>
+                      <wps:bodyPr/>
+                    </wps:wsp>
+                  </a:graphicData>
+                </a:graphic>
+                <wp14:sizeRelH relativeFrom="margin">
+                  <wp14:pctWidth>0</wp14:pctWidth>
+                </wp14:sizeRelH>
+                <wp14:sizeRelV relativeFrom="margin">
+                  <wp14:pctHeight>0</wp14:pctHeight>
+                </wp14:sizeRelV>
+              </wp:anchor>
+            </w:drawing>
+          </mc:Choice>
+          <mc:Fallback>
+            <w:pict>
+              <v:shape id="Straight Arrow Connector 19" o:spid="_x0000_s1026" type="#_x0000_t32" style="position:absolute;margin-left:135pt;margin-top:8.55pt;width:51pt;height:18.55pt;flip:x;z-index:251716096;visibility:visible;mso-wrap-style:square;mso-width-percent:0;mso-height-percent:0;mso-wrap-distance-left:9pt;mso-wrap-distance-top:0;mso-wrap-distance-right:9pt;mso-wrap-distance-bottom:0;mso-position-horizontal:absolute;mso-position-horizontal-relative:text;mso-position-vertical:absolute;mso-position-vertical-relative:text;mso-width-percent:0;mso-height-percent:0;mso-width-relative:margin;mso-height-relative:margin" o:gfxdata="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" strokecolor="red" strokeweight="2.25pt">
+                <v:stroke endarrow="open"/>
+              </v:shape>
+            </w:pict>
+          </mc:Fallback>
+        </mc:AlternateContent>
+      </w:r>
+    </w:p>
+    <w:p>
+      <w:pPr>
+        <w:autoSpaceDE w:val="0"/>
+        <w:autoSpaceDN w:val="0"/>
+        <w:adjustRightInd w:val="0"/>
+        <w:spacing w:after="0" w:line="240" w:lineRule="auto"/>
+        <w:rPr>
+          <w:rFonts w:ascii="Consolas" w:hAnsi="Consolas" w:cs="Consolas"/>
+          <w:sz w:val="20"/>
+          <w:szCs w:val="20"/>
+        </w:rPr>
+      </w:pPr>
+      <w:r>
+        <w:rPr>
+          <w:rFonts w:ascii="Consolas" w:hAnsi="Consolas" w:cs="Consolas"/>
+          <w:color w:val="000000"/>
+          <w:sz w:val="20"/>
+          <w:szCs w:val="20"/>
+        </w:rPr>
+        <w:t>Win count = 2984, Lose Count = 2000, 0.60</w:t>
+      </w:r>
+    </w:p>
+    <w:p>
+      <w:pPr>
+        <w:rPr>
+          <w:rFonts w:ascii="Consolas" w:hAnsi="Consolas" w:cs="Consolas"/>
+          <w:color w:val="000000"/>
+          <w:sz w:val="20"/>
+          <w:szCs w:val="20"/>
+        </w:rPr>
+      </w:pPr>
+      <w:r>
+        <w:rPr>
+          <w:rFonts w:ascii="Consolas" w:hAnsi="Consolas" w:cs="Consolas"/>
+          <w:color w:val="000000"/>
+          <w:sz w:val="20"/>
+          <w:szCs w:val="20"/>
+        </w:rPr>
+        <w:t>Overall win rate = 59.9%</w:t>
+      </w:r>
+    </w:p>
+    <w:p>
+      <w:pPr>
+        <w:rPr>
+          <w:rFonts w:cs="Consolas"/>
+          <w:b/>
+          <w:color w:val="000000"/>
+          <w:sz w:val="24"/>
+          <w:szCs w:val="24"/>
+          <w:u w:val="single"/>
+        </w:rPr>
+      </w:pPr>
+    </w:p>
+    <w:p>
+      <w:pPr>
+        <w:rPr>
+          <w:rFonts w:cs="Consolas"/>
+          <w:b/>
+          <w:color w:val="000000"/>
+          <w:sz w:val="24"/>
+          <w:szCs w:val="24"/>
+          <w:u w:val="single"/>
+        </w:rPr>
+      </w:pPr>
+    </w:p>
+    <w:p>
+      <w:pPr>
+        <w:rPr>
+          <w:rFonts w:cs="Consolas"/>
+          <w:b/>
+          <w:color w:val="000000"/>
+          <w:sz w:val="24"/>
+          <w:szCs w:val="24"/>
+          <w:u w:val="single"/>
+        </w:rPr>
+      </w:pPr>
+    </w:p>
+    <w:p>
+      <w:pPr>
+        <w:rPr>
+          <w:rFonts w:cs="Consolas"/>
+          <w:b/>
+          <w:color w:val="000000"/>
+          <w:sz w:val="24"/>
+          <w:szCs w:val="24"/>
+          <w:u w:val="single"/>
+        </w:rPr>
+      </w:pPr>
+    </w:p>
+    <w:p>
+      <w:pPr>
+        <w:rPr>
+          <w:rFonts w:cs="Consolas"/>
+          <w:b/>
+          <w:color w:val="000000"/>
+          <w:sz w:val="24"/>
+          <w:szCs w:val="24"/>
+          <w:u w:val="single"/>
+        </w:rPr>
+      </w:pPr>
+    </w:p>
+    <w:p>
+      <w:pPr>
+        <w:rPr>
+          <w:rFonts w:cs="Consolas"/>
+          <w:b/>
+          <w:color w:val="000000"/>
+          <w:sz w:val="24"/>
+          <w:szCs w:val="24"/>
+          <w:u w:val="single"/>
+        </w:rPr>
+      </w:pPr>
+    </w:p>
+    <w:p>
+      <w:pPr>
+        <w:rPr>
+          <w:rFonts w:cs="Consolas"/>
+          <w:b/>
+          <w:color w:val="000000"/>
+          <w:sz w:val="24"/>
+          <w:szCs w:val="24"/>
+          <w:u w:val="single"/>
+        </w:rPr>
+      </w:pPr>
+    </w:p>
+    <w:p>
+      <w:pPr>
+        <w:rPr>
+          <w:rFonts w:cs="Consolas"/>
+          <w:b/>
+          <w:color w:val="000000"/>
+          <w:sz w:val="24"/>
+          <w:szCs w:val="24"/>
+          <w:u w:val="single"/>
+        </w:rPr>
+      </w:pPr>
+    </w:p>
+    <w:p>
+      <w:pPr>
+        <w:rPr>
+          <w:rFonts w:cs="Consolas"/>
+          <w:b/>
+          <w:color w:val="000000"/>
+          <w:sz w:val="24"/>
+          <w:szCs w:val="24"/>
+          <w:u w:val="single"/>
+        </w:rPr>
+      </w:pPr>
+      <w:r>
+        <w:rPr>
+          <w:rFonts w:cs="Consolas"/>
+          <w:b/>
+          <w:color w:val="000000"/>
+          <w:sz w:val="24"/>
+          <w:szCs w:val="24"/>
+          <w:u w:val="single"/>
+        </w:rPr>
+        <w:lastRenderedPageBreak/>
+        <w:t>Test 2:</w:t>
+      </w:r>
+    </w:p>
+    <w:p>
+      <w:pPr>
+        <w:autoSpaceDE w:val="0"/>
+        <w:autoSpaceDN w:val="0"/>
+        <w:adjustRightInd w:val="0"/>
+        <w:spacing w:after="0" w:line="240" w:lineRule="auto"/>
+        <w:rPr>
+          <w:rFonts w:ascii="Consolas" w:hAnsi="Consolas" w:cs="Consolas"/>
+          <w:sz w:val="20"/>
+          <w:szCs w:val="20"/>
+        </w:rPr>
+      </w:pPr>
+      <w:r>
+        <w:rPr>
+          <w:noProof/>
+          <w:lang w:eastAsia="en-AU"/>
+        </w:rPr>
+        <mc:AlternateContent>
+          <mc:Choice Requires="wps">
+            <w:drawing>
+              <wp:anchor distT="0" distB="0" distL="114300" distR="114300" simplePos="0" relativeHeight="251718144" behindDoc="0" locked="0" layoutInCell="1" allowOverlap="1" wp14:anchorId="2787A836" wp14:editId="1A4CF676">
+                <wp:simplePos x="0" y="0"/>
+                <wp:positionH relativeFrom="column">
+                  <wp:posOffset>1762125</wp:posOffset>
+                </wp:positionH>
+                <wp:positionV relativeFrom="paragraph">
+                  <wp:posOffset>131445</wp:posOffset>
+                </wp:positionV>
+                <wp:extent cx="647700" cy="235585"/>
+                <wp:effectExtent l="38100" t="19050" r="19050" b="69215"/>
+                <wp:wrapNone/>
+                <wp:docPr id="20" name="Straight Arrow Connector 20"/>
+                <wp:cNvGraphicFramePr/>
+                <a:graphic xmlns:a="http://schemas.openxmlformats.org/drawingml/2006/main">
+                  <a:graphicData uri="http://schemas.microsoft.com/office/word/2010/wordprocessingShape">
+                    <wps:wsp>
+                      <wps:cNvCnPr/>
+                      <wps:spPr>
+                        <a:xfrm flipH="1">
+                          <a:off x="0" y="0"/>
+                          <a:ext cx="647700" cy="235585"/>
+                        </a:xfrm>
+                        <a:prstGeom prst="straightConnector1">
+                          <a:avLst/>
+                        </a:prstGeom>
+                        <a:ln w="28575">
+                          <a:solidFill>
+                            <a:srgbClr val="FF0000"/>
+                          </a:solidFill>
+                          <a:tailEnd type="arrow"/>
+                        </a:ln>
+                      </wps:spPr>
+                      <wps:style>
+                        <a:lnRef idx="1">
+                          <a:schemeClr val="accent1"/>
+                        </a:lnRef>
+                        <a:fillRef idx="0">
+                          <a:schemeClr val="accent1"/>
+                        </a:fillRef>
+                        <a:effectRef idx="0">
+                          <a:schemeClr val="accent1"/>
+                        </a:effectRef>
+                        <a:fontRef idx="minor">
+                          <a:schemeClr val="tx1"/>
+                        </a:fontRef>
+                      </wps:style>
+                      <wps:bodyPr/>
+                    </wps:wsp>
+                  </a:graphicData>
+                </a:graphic>
+                <wp14:sizeRelH relativeFrom="margin">
+                  <wp14:pctWidth>0</wp14:pctWidth>
+                </wp14:sizeRelH>
+                <wp14:sizeRelV relativeFrom="margin">
+                  <wp14:pctHeight>0</wp14:pctHeight>
+                </wp14:sizeRelV>
+              </wp:anchor>
+            </w:drawing>
+          </mc:Choice>
+          <mc:Fallback>
+            <w:pict>
+              <v:shape id="Straight Arrow Connector 20" o:spid="_x0000_s1026" type="#_x0000_t32" style="position:absolute;margin-left:138.75pt;margin-top:10.35pt;width:51pt;height:18.55pt;flip:x;z-index:251718144;visibility:visible;mso-wrap-style:square;mso-width-percent:0;mso-height-percent:0;mso-wrap-distance-left:9pt;mso-wrap-distance-top:0;mso-wrap-distance-right:9pt;mso-wrap-distance-bottom:0;mso-position-horizontal:absolute;mso-position-horizontal-relative:text;mso-position-vertical:absolute;mso-position-vertical-relative:text;mso-width-percent:0;mso-height-percent:0;mso-width-relative:margin;mso-height-relative:margin" o:gfxdata="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" strokecolor="red" strokeweight="2.25pt">
+                <v:stroke endarrow="open"/>
+              </v:shape>
+            </w:pict>
+          </mc:Fallback>
+        </mc:AlternateContent>
+      </w:r>
+      <w:r>
+        <w:rPr>
+          <w:rFonts w:ascii="Consolas" w:hAnsi="Consolas" w:cs="Consolas"/>
+          <w:color w:val="000000"/>
+          <w:sz w:val="20"/>
+          <w:szCs w:val="20"/>
+        </w:rPr>
+        <w:t>Starting Balance: 15</w:t>
+      </w:r>
+    </w:p>
+    <w:p>
+      <w:pPr>
+        <w:autoSpaceDE w:val="0"/>
+        <w:autoSpaceDN w:val="0"/>
+        <w:adjustRightInd w:val="0"/>
+        <w:spacing w:after="0" w:line="240" w:lineRule="auto"/>
+        <w:rPr>
+          <w:rFonts w:ascii="Consolas" w:hAnsi="Consolas" w:cs="Consolas"/>
+          <w:sz w:val="20"/>
+          <w:szCs w:val="20"/>
+        </w:rPr>
+      </w:pPr>
+      <w:r>
+        <w:rPr>
+          <w:rFonts w:ascii="Consolas" w:hAnsi="Consolas" w:cs="Consolas"/>
+          <w:color w:val="000000"/>
+          <w:sz w:val="20"/>
+          <w:szCs w:val="20"/>
+        </w:rPr>
+        <w:t>Turn 35: Fred bet 5 on DIAMOND</w:t>
+      </w:r>
+    </w:p>
+    <w:p>
+      <w:pPr>
+        <w:autoSpaceDE w:val="0"/>
+        <w:autoSpaceDN w:val="0"/>
+        <w:adjustRightInd w:val="0"/>
+        <w:spacing w:after="0" w:line="240" w:lineRule="auto"/>
+        <w:rPr>
+          <w:rFonts w:ascii="Consolas" w:hAnsi="Consolas" w:cs="Consolas"/>
+          <w:sz w:val="20"/>
+          <w:szCs w:val="20"/>
+        </w:rPr>
+      </w:pPr>
+      <w:r>
+        <w:rPr>
+          <w:rFonts w:ascii="Consolas" w:hAnsi="Consolas" w:cs="Consolas"/>
+          <w:color w:val="000000"/>
+          <w:sz w:val="20"/>
+          <w:szCs w:val="20"/>
+        </w:rPr>
+        <w:t>Rolled CROWN, HEART, CLUB</w:t>
+      </w:r>
+    </w:p>
+    <w:p>
+      <w:pPr>
+        <w:autoSpaceDE w:val="0"/>
+        <w:autoSpaceDN w:val="0"/>
+        <w:adjustRightInd w:val="0"/>
+        <w:spacing w:after="0" w:line="240" w:lineRule="auto"/>
+        <w:rPr>
+          <w:rFonts w:ascii="Consolas" w:hAnsi="Consolas" w:cs="Consolas"/>
+          <w:sz w:val="20"/>
+          <w:szCs w:val="20"/>
+        </w:rPr>
+      </w:pPr>
+      <w:r>
+        <w:rPr>
+          <w:rFonts w:ascii="Consolas" w:hAnsi="Consolas" w:cs="Consolas"/>
+          <w:color w:val="000000"/>
+          <w:sz w:val="20"/>
+          <w:szCs w:val="20"/>
+        </w:rPr>
+        <w:t>Fred lost, balance now 10</w:t>
+      </w:r>
+    </w:p>
+    <w:p>
+      <w:pPr>
+        <w:autoSpaceDE w:val="0"/>
+        <w:autoSpaceDN w:val="0"/>
+        <w:adjustRightInd w:val="0"/>
+        <w:spacing w:after="0" w:line="240" w:lineRule="auto"/>
+        <w:rPr>
+          <w:rFonts w:ascii="Consolas" w:hAnsi="Consolas" w:cs="Consolas"/>
+          <w:sz w:val="20"/>
+          <w:szCs w:val="20"/>
+        </w:rPr>
+      </w:pPr>
+    </w:p>
+    <w:p>
+      <w:pPr>
+        <w:autoSpaceDE w:val="0"/>
+        <w:autoSpaceDN w:val="0"/>
+        <w:adjustRightInd w:val="0"/>
+        <w:spacing w:after="0" w:line="240" w:lineRule="auto"/>
+        <w:rPr>
+          <w:rFonts w:ascii="Consolas" w:hAnsi="Consolas" w:cs="Consolas"/>
+          <w:sz w:val="20"/>
+          <w:szCs w:val="20"/>
+        </w:rPr>
+      </w:pPr>
+      <w:r>
+        <w:rPr>
+          <w:noProof/>
+          <w:lang w:eastAsia="en-AU"/>
+        </w:rPr>
+        <mc:AlternateContent>
+          <mc:Choice Requires="wps">
+            <w:drawing>
+              <wp:anchor distT="0" distB="0" distL="114300" distR="114300" simplePos="0" relativeHeight="251720192" behindDoc="0" locked="0" layoutInCell="1" allowOverlap="1" wp14:anchorId="394FDA74" wp14:editId="477C5B19">
+                <wp:simplePos x="0" y="0"/>
+                <wp:positionH relativeFrom="column">
+                  <wp:posOffset>1981200</wp:posOffset>
+                </wp:positionH>
+                <wp:positionV relativeFrom="paragraph">
+                  <wp:posOffset>121285</wp:posOffset>
+                </wp:positionV>
+                <wp:extent cx="647700" cy="235585"/>
+                <wp:effectExtent l="38100" t="19050" r="19050" b="69215"/>
+                <wp:wrapNone/>
+                <wp:docPr id="21" name="Straight Arrow Connector 21"/>
+                <wp:cNvGraphicFramePr/>
+                <a:graphic xmlns:a="http://schemas.openxmlformats.org/drawingml/2006/main">
+                  <a:graphicData uri="http://schemas.microsoft.com/office/word/2010/wordprocessingShape">
+                    <wps:wsp>
+                      <wps:cNvCnPr/>
+                      <wps:spPr>
+                        <a:xfrm flipH="1">
+                          <a:off x="0" y="0"/>
+                          <a:ext cx="647700" cy="235585"/>
+                        </a:xfrm>
+                        <a:prstGeom prst="straightConnector1">
+                          <a:avLst/>
+                        </a:prstGeom>
+                        <a:ln w="28575">
+                          <a:solidFill>
+                            <a:srgbClr val="FF0000"/>
+                          </a:solidFill>
+                          <a:tailEnd type="arrow"/>
+                        </a:ln>
+                      </wps:spPr>
+                      <wps:style>
+                        <a:lnRef idx="1">
+                          <a:schemeClr val="accent1"/>
+                        </a:lnRef>
+                        <a:fillRef idx="0">
+                          <a:schemeClr val="accent1"/>
+                        </a:fillRef>
+                        <a:effectRef idx="0">
+                          <a:schemeClr val="accent1"/>
+                        </a:effectRef>
+                        <a:fontRef idx="minor">
+                          <a:schemeClr val="tx1"/>
+                        </a:fontRef>
+                      </wps:style>
+                      <wps:bodyPr/>
+                    </wps:wsp>
+                  </a:graphicData>
+                </a:graphic>
+                <wp14:sizeRelH relativeFrom="margin">
+                  <wp14:pctWidth>0</wp14:pctWidth>
+                </wp14:sizeRelH>
+                <wp14:sizeRelV relativeFrom="margin">
+                  <wp14:pctHeight>0</wp14:pctHeight>
+                </wp14:sizeRelV>
+              </wp:anchor>
+            </w:drawing>
+          </mc:Choice>
+          <mc:Fallback>
+            <w:pict>
+              <v:shape id="Straight Arrow Connector 21" o:spid="_x0000_s1026" type="#_x0000_t32" style="position:absolute;margin-left:156pt;margin-top:9.55pt;width:51pt;height:18.55pt;flip:x;z-index:251720192;visibility:visible;mso-wrap-style:square;mso-width-percent:0;mso-height-percent:0;mso-wrap-distance-left:9pt;mso-wrap-distance-top:0;mso-wrap-distance-right:9pt;mso-wrap-distance-bottom:0;mso-position-horizontal:absolute;mso-position-horizontal-relative:text;mso-position-vertical:absolute;mso-position-vertical-relative:text;mso-width-percent:0;mso-height-percent:0;mso-width-relative:margin;mso-height-relative:margin" o:gfxdata="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" strokecolor="red" strokeweight="2.25pt">
+                <v:stroke endarrow="open"/>
+              </v:shape>
+            </w:pict>
+          </mc:Fallback>
+        </mc:AlternateContent>
+      </w:r>
+      <w:r>
+        <w:rPr>
+          <w:rFonts w:ascii="Consolas" w:hAnsi="Consolas" w:cs="Consolas"/>
+          <w:color w:val="000000"/>
+          <w:sz w:val="20"/>
+          <w:szCs w:val="20"/>
+        </w:rPr>
+        <w:t>Starting Balance: 10</w:t>
+      </w:r>
+    </w:p>
+    <w:p>
+      <w:pPr>
+        <w:autoSpaceDE w:val="0"/>
+        <w:autoSpaceDN w:val="0"/>
+        <w:adjustRightInd w:val="0"/>
+        <w:spacing w:after="0" w:line="240" w:lineRule="auto"/>
+        <w:rPr>
+          <w:rFonts w:ascii="Consolas" w:hAnsi="Consolas" w:cs="Consolas"/>
+          <w:sz w:val="20"/>
+          <w:szCs w:val="20"/>
+        </w:rPr>
+      </w:pPr>
+      <w:r>
+        <w:rPr>
+          <w:rFonts w:ascii="Consolas" w:hAnsi="Consolas" w:cs="Consolas"/>
+          <w:color w:val="000000"/>
+          <w:sz w:val="20"/>
+          <w:szCs w:val="20"/>
+        </w:rPr>
+        <w:t>Turn 36: Fred bet 5 on DIAMOND</w:t>
+      </w:r>
+    </w:p>
+    <w:p>
+      <w:pPr>
+        <w:autoSpaceDE w:val="0"/>
+        <w:autoSpaceDN w:val="0"/>
+        <w:adjustRightInd w:val="0"/>
+        <w:spacing w:after="0" w:line="240" w:lineRule="auto"/>
+        <w:rPr>
+          <w:rFonts w:ascii="Consolas" w:hAnsi="Consolas" w:cs="Consolas"/>
+          <w:sz w:val="20"/>
+          <w:szCs w:val="20"/>
+        </w:rPr>
+      </w:pPr>
+      <w:r>
+        <w:rPr>
+          <w:rFonts w:ascii="Consolas" w:hAnsi="Consolas" w:cs="Consolas"/>
+          <w:color w:val="000000"/>
+          <w:sz w:val="20"/>
+          <w:szCs w:val="20"/>
+        </w:rPr>
+        <w:t>Rolled ANCHOR, ANCHOR, CROWN</w:t>
+      </w:r>
+    </w:p>
+    <w:p>
+      <w:pPr>
+        <w:autoSpaceDE w:val="0"/>
+        <w:autoSpaceDN w:val="0"/>
+        <w:adjustRightInd w:val="0"/>
+        <w:spacing w:after="0" w:line="240" w:lineRule="auto"/>
+        <w:rPr>
+          <w:rFonts w:ascii="Consolas" w:hAnsi="Consolas" w:cs="Consolas"/>
+          <w:sz w:val="20"/>
+          <w:szCs w:val="20"/>
+        </w:rPr>
+      </w:pPr>
+      <w:r>
+        <w:rPr>
+          <w:rFonts w:ascii="Consolas" w:hAnsi="Consolas" w:cs="Consolas"/>
+          <w:color w:val="000000"/>
+          <w:sz w:val="20"/>
+          <w:szCs w:val="20"/>
+        </w:rPr>
+        <w:t>Fred lost, balance now 5</w:t>
+      </w:r>
+    </w:p>
+    <w:p>
+      <w:pPr>
+        <w:autoSpaceDE w:val="0"/>
+        <w:autoSpaceDN w:val="0"/>
+        <w:adjustRightInd w:val="0"/>
+        <w:spacing w:after="0" w:line="240" w:lineRule="auto"/>
+        <w:rPr>
+          <w:rFonts w:ascii="Consolas" w:hAnsi="Consolas" w:cs="Consolas"/>
+          <w:sz w:val="20"/>
+          <w:szCs w:val="20"/>
+        </w:rPr>
+      </w:pPr>
+    </w:p>
+    <w:p>
+      <w:pPr>
+        <w:autoSpaceDE w:val="0"/>
+        <w:autoSpaceDN w:val="0"/>
+        <w:adjustRightInd w:val="0"/>
+        <w:spacing w:after="0" w:line="240" w:lineRule="auto"/>
+        <w:rPr>
+          <w:rFonts w:ascii="Consolas" w:hAnsi="Consolas" w:cs="Consolas"/>
+          <w:sz w:val="20"/>
+          <w:szCs w:val="20"/>
+        </w:rPr>
+      </w:pPr>
+      <w:r>
+        <w:rPr>
+          <w:noProof/>
+          <w:lang w:eastAsia="en-AU"/>
+        </w:rPr>
+        <mc:AlternateContent>
+          <mc:Choice Requires="wps">
+            <w:drawing>
+              <wp:anchor distT="0" distB="0" distL="114300" distR="114300" simplePos="0" relativeHeight="251722240" behindDoc="0" locked="0" layoutInCell="1" allowOverlap="1" wp14:anchorId="24926389" wp14:editId="1F013CAA">
+                <wp:simplePos x="0" y="0"/>
+                <wp:positionH relativeFrom="column">
+                  <wp:posOffset>2228850</wp:posOffset>
+                </wp:positionH>
+                <wp:positionV relativeFrom="paragraph">
+                  <wp:posOffset>120650</wp:posOffset>
+                </wp:positionV>
+                <wp:extent cx="647700" cy="235585"/>
+                <wp:effectExtent l="38100" t="19050" r="19050" b="69215"/>
+                <wp:wrapNone/>
+                <wp:docPr id="22" name="Straight Arrow Connector 22"/>
+                <wp:cNvGraphicFramePr/>
+                <a:graphic xmlns:a="http://schemas.openxmlformats.org/drawingml/2006/main">
+                  <a:graphicData uri="http://schemas.microsoft.com/office/word/2010/wordprocessingShape">
+                    <wps:wsp>
+                      <wps:cNvCnPr/>
+                      <wps:spPr>
+                        <a:xfrm flipH="1">
+                          <a:off x="0" y="0"/>
+                          <a:ext cx="647700" cy="235585"/>
+                        </a:xfrm>
+                        <a:prstGeom prst="straightConnector1">
+                          <a:avLst/>
+                        </a:prstGeom>
+                        <a:ln w="28575">
+                          <a:solidFill>
+                            <a:srgbClr val="FF0000"/>
+                          </a:solidFill>
+                          <a:tailEnd type="arrow"/>
+                        </a:ln>
+                      </wps:spPr>
+                      <wps:style>
+                        <a:lnRef idx="1">
+                          <a:schemeClr val="accent1"/>
+                        </a:lnRef>
+                        <a:fillRef idx="0">
+                          <a:schemeClr val="accent1"/>
+                        </a:fillRef>
+                        <a:effectRef idx="0">
+                          <a:schemeClr val="accent1"/>
+                        </a:effectRef>
+                        <a:fontRef idx="minor">
+                          <a:schemeClr val="tx1"/>
+                        </a:fontRef>
+                      </wps:style>
+                      <wps:bodyPr/>
+                    </wps:wsp>
+                  </a:graphicData>
+                </a:graphic>
+                <wp14:sizeRelH relativeFrom="margin">
+                  <wp14:pctWidth>0</wp14:pctWidth>
+                </wp14:sizeRelH>
+                <wp14:sizeRelV relativeFrom="margin">
+                  <wp14:pctHeight>0</wp14:pctHeight>
+                </wp14:sizeRelV>
+              </wp:anchor>
+            </w:drawing>
+          </mc:Choice>
+          <mc:Fallback>
+            <w:pict>
+              <v:shape id="Straight Arrow Connector 22" o:spid="_x0000_s1026" type="#_x0000_t32" style="position:absolute;margin-left:175.5pt;margin-top:9.5pt;width:51pt;height:18.55pt;flip:x;z-index:251722240;visibility:visible;mso-wrap-style:square;mso-width-percent:0;mso-height-percent:0;mso-wrap-distance-left:9pt;mso-wrap-distance-top:0;mso-wrap-distance-right:9pt;mso-wrap-distance-bottom:0;mso-position-horizontal:absolute;mso-position-horizontal-relative:text;mso-position-vertical:absolute;mso-position-vertical-relative:text;mso-width-percent:0;mso-height-percent:0;mso-width-relative:margin;mso-height-relative:margin" o:gfxdata="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" strokecolor="red" strokeweight="2.25pt">
+                <v:stroke endarrow="open"/>
+              </v:shape>
+            </w:pict>
+          </mc:Fallback>
+        </mc:AlternateContent>
+      </w:r>
+      <w:r>
+        <w:rPr>
+          <w:rFonts w:ascii="Consolas" w:hAnsi="Consolas" w:cs="Consolas"/>
+          <w:color w:val="000000"/>
+          <w:sz w:val="20"/>
+          <w:szCs w:val="20"/>
+        </w:rPr>
+        <w:t>Starting Balance: 5</w:t>
+      </w:r>
+    </w:p>
+    <w:p>
+      <w:pPr>
+        <w:autoSpaceDE w:val="0"/>
+        <w:autoSpaceDN w:val="0"/>
+        <w:adjustRightInd w:val="0"/>
+        <w:spacing w:after="0" w:line="240" w:lineRule="auto"/>
+        <w:rPr>
+          <w:rFonts w:ascii="Consolas" w:hAnsi="Consolas" w:cs="Consolas"/>
+          <w:sz w:val="20"/>
+          <w:szCs w:val="20"/>
+        </w:rPr>
+      </w:pPr>
+      <w:r>
+        <w:rPr>
+          <w:rFonts w:ascii="Consolas" w:hAnsi="Consolas" w:cs="Consolas"/>
+          <w:color w:val="000000"/>
+          <w:sz w:val="20"/>
+          <w:szCs w:val="20"/>
+        </w:rPr>
+        <w:t>Turn 37: Fred bet 5 on HEART</w:t>
+      </w:r>
+    </w:p>
+    <w:p>
+      <w:pPr>
+        <w:autoSpaceDE w:val="0"/>
+        <w:autoSpaceDN w:val="0"/>
+        <w:adjustRightInd w:val="0"/>
+        <w:spacing w:after="0" w:line="240" w:lineRule="auto"/>
+        <w:rPr>
+          <w:rFonts w:ascii="Consolas" w:hAnsi="Consolas" w:cs="Consolas"/>
+          <w:sz w:val="20"/>
+          <w:szCs w:val="20"/>
+        </w:rPr>
+      </w:pPr>
+      <w:r>
+        <w:rPr>
+          <w:rFonts w:ascii="Consolas" w:hAnsi="Consolas" w:cs="Consolas"/>
+          <w:color w:val="000000"/>
+          <w:sz w:val="20"/>
+          <w:szCs w:val="20"/>
+        </w:rPr>
+        <w:t>Rolled DIAMOND, DIAMOND, ANCHOR</w:t>
+      </w:r>
+    </w:p>
+    <w:p>
+      <w:pPr>
+        <w:autoSpaceDE w:val="0"/>
+        <w:autoSpaceDN w:val="0"/>
+        <w:adjustRightInd w:val="0"/>
+        <w:spacing w:after="0" w:line="240" w:lineRule="auto"/>
+        <w:rPr>
+          <w:rFonts w:ascii="Consolas" w:hAnsi="Consolas" w:cs="Consolas"/>
+          <w:sz w:val="20"/>
+          <w:szCs w:val="20"/>
+        </w:rPr>
+      </w:pPr>
+      <w:r>
+        <w:rPr>
+          <w:rFonts w:ascii="Consolas" w:hAnsi="Consolas" w:cs="Consolas"/>
+          <w:color w:val="000000"/>
+          <w:sz w:val="20"/>
+          <w:szCs w:val="20"/>
+        </w:rPr>
+        <w:t>Fred lost, balance now 0</w:t>
+      </w:r>
+    </w:p>
+    <w:p>
+      <w:pPr>
+        <w:autoSpaceDE w:val="0"/>
+        <w:autoSpaceDN w:val="0"/>
+        <w:adjustRightInd w:val="0"/>
+        <w:spacing w:after="0" w:line="240" w:lineRule="auto"/>
+        <w:rPr>
+          <w:rFonts w:ascii="Consolas" w:hAnsi="Consolas" w:cs="Consolas"/>
+          <w:sz w:val="20"/>
+          <w:szCs w:val="20"/>
+        </w:rPr>
+      </w:pPr>
+    </w:p>
+    <w:p>
+      <w:pPr>
+        <w:autoSpaceDE w:val="0"/>
+        <w:autoSpaceDN w:val="0"/>
+        <w:adjustRightInd w:val="0"/>
+        <w:spacing w:after="0" w:line="240" w:lineRule="auto"/>
+        <w:rPr>
+          <w:rFonts w:ascii="Consolas" w:hAnsi="Consolas" w:cs="Consolas"/>
+          <w:sz w:val="20"/>
+          <w:szCs w:val="20"/>
+        </w:rPr>
+      </w:pPr>
+      <w:r>
+        <w:rPr>
+          <w:rFonts w:ascii="Consolas" w:hAnsi="Consolas" w:cs="Consolas"/>
+          <w:color w:val="000000"/>
+          <w:sz w:val="20"/>
+          <w:szCs w:val="20"/>
+        </w:rPr>
+        <w:t>37 turns later.</w:t>
+      </w:r>
+    </w:p>
+    <w:p>
+      <w:pPr>
+        <w:autoSpaceDE w:val="0"/>
+        <w:autoSpaceDN w:val="0"/>
+        <w:adjustRightInd w:val="0"/>
+        <w:spacing w:after="0" w:line="240" w:lineRule="auto"/>
+        <w:rPr>
+          <w:rFonts w:ascii="Consolas" w:hAnsi="Consolas" w:cs="Consolas"/>
+          <w:sz w:val="20"/>
+          <w:szCs w:val="20"/>
+        </w:rPr>
+      </w:pPr>
+      <w:r>
+        <w:rPr>
+          <w:rFonts w:ascii="Consolas" w:hAnsi="Consolas" w:cs="Consolas"/>
+          <w:color w:val="000000"/>
+          <w:sz w:val="20"/>
+          <w:szCs w:val="20"/>
+        </w:rPr>
+        <w:t>End Game 99: Fred now has balance 0</w:t>
+      </w:r>
+    </w:p>
+    <w:p>
+      <w:pPr>
+        <w:autoSpaceDE w:val="0"/>
+        <w:autoSpaceDN w:val="0"/>
+        <w:adjustRightInd w:val="0"/>
+        <w:spacing w:after="0" w:line="240" w:lineRule="auto"/>
+        <w:rPr>
+          <w:rFonts w:ascii="Consolas" w:hAnsi="Consolas" w:cs="Consolas"/>
+          <w:sz w:val="20"/>
+          <w:szCs w:val="20"/>
+        </w:rPr>
+      </w:pPr>
+    </w:p>
+    <w:p>
+      <w:pPr>
+        <w:autoSpaceDE w:val="0"/>
+        <w:autoSpaceDN w:val="0"/>
+        <w:adjustRightInd w:val="0"/>
+        <w:spacing w:after="0" w:line="240" w:lineRule="auto"/>
+        <w:rPr>
+          <w:rFonts w:ascii="Consolas" w:hAnsi="Consolas" w:cs="Consolas"/>
+          <w:sz w:val="20"/>
+          <w:szCs w:val="20"/>
+        </w:rPr>
+      </w:pPr>
+      <w:r>
+        <w:rPr>
+          <w:noProof/>
+          <w:lang w:eastAsia="en-AU"/>
+        </w:rPr>
+        <mc:AlternateContent>
+          <mc:Choice Requires="wps">
+            <w:drawing>
+              <wp:anchor distT="0" distB="0" distL="114300" distR="114300" simplePos="0" relativeHeight="251724288" behindDoc="0" locked="0" layoutInCell="1" allowOverlap="1" wp14:anchorId="6A276F5F" wp14:editId="05E8823B">
+                <wp:simplePos x="0" y="0"/>
+                <wp:positionH relativeFrom="column">
+                  <wp:posOffset>1752600</wp:posOffset>
+                </wp:positionH>
+                <wp:positionV relativeFrom="paragraph">
+                  <wp:posOffset>-1905</wp:posOffset>
+                </wp:positionV>
+                <wp:extent cx="647700" cy="235585"/>
+                <wp:effectExtent l="38100" t="19050" r="19050" b="69215"/>
+                <wp:wrapNone/>
+                <wp:docPr id="23" name="Straight Arrow Connector 23"/>
+                <wp:cNvGraphicFramePr/>
+                <a:graphic xmlns:a="http://schemas.openxmlformats.org/drawingml/2006/main">
+                  <a:graphicData uri="http://schemas.microsoft.com/office/word/2010/wordprocessingShape">
+                    <wps:wsp>
+                      <wps:cNvCnPr/>
+                      <wps:spPr>
+                        <a:xfrm flipH="1">
+                          <a:off x="0" y="0"/>
+                          <a:ext cx="647700" cy="235585"/>
+                        </a:xfrm>
+                        <a:prstGeom prst="straightConnector1">
+                          <a:avLst/>
+                        </a:prstGeom>
+                        <a:ln w="28575">
+                          <a:solidFill>
+                            <a:srgbClr val="FF0000"/>
+                          </a:solidFill>
+                          <a:tailEnd type="arrow"/>
+                        </a:ln>
+                      </wps:spPr>
+                      <wps:style>
+                        <a:lnRef idx="1">
+                          <a:schemeClr val="accent1"/>
+                        </a:lnRef>
+                        <a:fillRef idx="0">
+                          <a:schemeClr val="accent1"/>
+                        </a:fillRef>
+                        <a:effectRef idx="0">
+                          <a:schemeClr val="accent1"/>
+                        </a:effectRef>
+                        <a:fontRef idx="minor">
+                          <a:schemeClr val="tx1"/>
+                        </a:fontRef>
+                      </wps:style>
+                      <wps:bodyPr/>
+                    </wps:wsp>
+                  </a:graphicData>
+                </a:graphic>
+                <wp14:sizeRelH relativeFrom="margin">
+                  <wp14:pctWidth>0</wp14:pctWidth>
+                </wp14:sizeRelH>
+                <wp14:sizeRelV relativeFrom="margin">
+                  <wp14:pctHeight>0</wp14:pctHeight>
+                </wp14:sizeRelV>
+              </wp:anchor>
+            </w:drawing>
+          </mc:Choice>
+          <mc:Fallback>
+            <w:pict>
+              <v:shape id="Straight Arrow Connector 23" o:spid="_x0000_s1026" type="#_x0000_t32" style="position:absolute;margin-left:138pt;margin-top:-.15pt;width:51pt;height:18.55pt;flip:x;z-index:251724288;visibility:visible;mso-wrap-style:square;mso-width-percent:0;mso-height-percent:0;mso-wrap-distance-left:9pt;mso-wrap-distance-top:0;mso-wrap-distance-right:9pt;mso-wrap-distance-bottom:0;mso-position-horizontal:absolute;mso-position-horizontal-relative:text;mso-position-vertical:absolute;mso-position-vertical-relative:text;mso-width-percent:0;mso-height-percent:0;mso-width-relative:margin;mso-height-relative:margin" o:gfxdata="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" strokecolor="red" strokeweight="2.25pt">
+                <v:stroke endarrow="open"/>
+              </v:shape>
+            </w:pict>
+          </mc:Fallback>
+        </mc:AlternateContent>
+      </w:r>
+      <w:r>
+        <w:rPr>
+          <w:rFonts w:ascii="Consolas" w:hAnsi="Consolas" w:cs="Consolas"/>
+          <w:color w:val="000000"/>
+          <w:sz w:val="20"/>
+          <w:szCs w:val="20"/>
+        </w:rPr>
+        <w:t>Win count = 2354, Lose Count = 2522, 0.48</w:t>
+      </w:r>
+    </w:p>
+    <w:p>
+      <w:pPr>
+        <w:rPr>
+          <w:rFonts w:ascii="Consolas" w:hAnsi="Consolas" w:cs="Consolas"/>
+          <w:color w:val="000000"/>
+          <w:sz w:val="20"/>
+          <w:szCs w:val="20"/>
+        </w:rPr>
+      </w:pPr>
+      <w:r>
+        <w:rPr>
+          <w:rFonts w:ascii="Consolas" w:hAnsi="Consolas" w:cs="Consolas"/>
+          <w:color w:val="000000"/>
+          <w:sz w:val="20"/>
+          <w:szCs w:val="20"/>
+        </w:rPr>
+        <w:t>Overall win rate = 48.3%</w:t>
+      </w:r>
+    </w:p>
+    <w:p>
+      <w:pPr>
+        <w:rPr>
+          <w:rFonts w:ascii="Consolas" w:hAnsi="Consolas" w:cs="Consolas"/>
+          <w:color w:val="000000"/>
+          <w:sz w:val="20"/>
+          <w:szCs w:val="20"/>
+        </w:rPr>
+      </w:pPr>
+    </w:p>
+    <w:p>
+      <w:pPr>
+        <w:pStyle w:val="Heading2"/>
+      </w:pPr>
+      <w:r>
+        <w:t xml:space="preserve">New </w:t>
+      </w:r>
+      <w:r>
+        <w:t>Hypothesis</w:t>
+      </w:r>
+      <w:r>
+        <w:t>:</w:t>
+      </w:r>
+    </w:p>
+    <w:p>
+      <w:pPr>
+        <w:rPr>
+          <w:b/>
+          <w:sz w:val="24"/>
+          <w:szCs w:val="24"/>
+          <w:u w:val="single"/>
+        </w:rPr>
+      </w:pPr>
+      <w:bookmarkStart w:id="0" w:name="_GoBack"/>
+      <w:bookmarkEnd w:id="0"/>
     </w:p>
     <w:sectPr>
       <w:headerReference w:type="default" r:id="rId11"/>
@@ -6422,7 +8315,7 @@
     <w:rsidRoot w:val="00BB6740"/>
     <w:rsid w:val="000812E7"/>
     <w:rsid w:val="004115F6"/>
-    <w:rsid w:val="00985080"/>
+    <w:rsid w:val="00860BAA"/>
     <w:rsid w:val="00BB6740"/>
   </w:rsids>
   <m:mathPr>

</xml_diff>

<commit_message>
Bug3Test Complete and Log Book
Bug3Test is now complete and log book is complete as well. Also all
fixes have been implemented.
</commit_message>
<xml_diff>
--- a/Assignment4/Debugging Log Book.docx
+++ b/Assignment4/Debugging Log Book.docx
@@ -3187,7 +3187,23 @@
           <w:sz w:val="24"/>
           <w:szCs w:val="24"/>
         </w:rPr>
-        <w:t xml:space="preserve"> occurring in the balanceExceedsLimitBy meth</w:t>
+        <w:t xml:space="preserve"> occurring in the </w:t>
+      </w:r>
+      <w:proofErr w:type="spellStart"/>
+      <w:r>
+        <w:rPr>
+          <w:sz w:val="24"/>
+          <w:szCs w:val="24"/>
+        </w:rPr>
+        <w:t>balanceExceedsLimitBy</w:t>
+      </w:r>
+      <w:proofErr w:type="spellEnd"/>
+      <w:r>
+        <w:rPr>
+          <w:sz w:val="24"/>
+          <w:szCs w:val="24"/>
+        </w:rPr>
+        <w:t xml:space="preserve"> meth</w:t>
       </w:r>
       <w:r>
         <w:rPr>
@@ -3249,7 +3265,23 @@
           <w:sz w:val="24"/>
           <w:szCs w:val="24"/>
         </w:rPr>
-        <w:t xml:space="preserve"> If the balance </w:t>
+        <w:t xml:space="preserve"> </w:t>
+      </w:r>
+      <w:proofErr w:type="gramStart"/>
+      <w:r>
+        <w:rPr>
+          <w:sz w:val="24"/>
+          <w:szCs w:val="24"/>
+        </w:rPr>
+        <w:t>If</w:t>
+      </w:r>
+      <w:proofErr w:type="gramEnd"/>
+      <w:r>
+        <w:rPr>
+          <w:sz w:val="24"/>
+          <w:szCs w:val="24"/>
+        </w:rPr>
+        <w:t xml:space="preserve"> the balance </w:t>
       </w:r>
       <w:r>
         <w:rPr>
@@ -3569,7 +3601,23 @@
           <w:sz w:val="24"/>
           <w:szCs w:val="24"/>
         </w:rPr>
-        <w:t>Test 2: Test that starts with a balance of 5 and overrides the balanceExceedsLimitBy method to return false so that the method is by passed in order to prove that this method is causing the issue.</w:t>
+        <w:t xml:space="preserve">Test 2: Test that starts with a balance of 5 and overrides the </w:t>
+      </w:r>
+      <w:proofErr w:type="spellStart"/>
+      <w:r>
+        <w:rPr>
+          <w:sz w:val="24"/>
+          <w:szCs w:val="24"/>
+        </w:rPr>
+        <w:t>balanceExceedsLimitBy</w:t>
+      </w:r>
+      <w:proofErr w:type="spellEnd"/>
+      <w:r>
+        <w:rPr>
+          <w:sz w:val="24"/>
+          <w:szCs w:val="24"/>
+        </w:rPr>
+        <w:t xml:space="preserve"> method to return false so that the method is by passed in order to prove that this method is causing the issue.</w:t>
       </w:r>
     </w:p>
     <w:p>
@@ -4250,14 +4298,25 @@
           </mc:Fallback>
         </mc:AlternateContent>
       </w:r>
-      <w:r>
-        <w:rPr>
-          <w:rFonts w:ascii="Consolas" w:hAnsi="Consolas" w:cs="Consolas"/>
-          <w:color w:val="000000"/>
-          <w:sz w:val="20"/>
-          <w:szCs w:val="20"/>
-        </w:rPr>
-        <w:t>bet 5 on CROWN</w:t>
+      <w:proofErr w:type="gramStart"/>
+      <w:r>
+        <w:rPr>
+          <w:rFonts w:ascii="Consolas" w:hAnsi="Consolas" w:cs="Consolas"/>
+          <w:color w:val="000000"/>
+          <w:sz w:val="20"/>
+          <w:szCs w:val="20"/>
+        </w:rPr>
+        <w:t>bet</w:t>
+      </w:r>
+      <w:proofErr w:type="gramEnd"/>
+      <w:r>
+        <w:rPr>
+          <w:rFonts w:ascii="Consolas" w:hAnsi="Consolas" w:cs="Consolas"/>
+          <w:color w:val="000000"/>
+          <w:sz w:val="20"/>
+          <w:szCs w:val="20"/>
+        </w:rPr>
+        <w:t xml:space="preserve"> 5 on CROWN</w:t>
       </w:r>
     </w:p>
     <w:p>
@@ -4336,8 +4395,17 @@
           <w:sz w:val="24"/>
           <w:szCs w:val="24"/>
         </w:rPr>
-        <w:t>failing when the players balance is reaching 5 credits due to the method balanceExceedsLimitBy</w:t>
-      </w:r>
+        <w:t xml:space="preserve">failing when the players balance is reaching 5 credits due to the method </w:t>
+      </w:r>
+      <w:proofErr w:type="spellStart"/>
+      <w:r>
+        <w:rPr>
+          <w:sz w:val="24"/>
+          <w:szCs w:val="24"/>
+        </w:rPr>
+        <w:t>balanceExceedsLimitBy</w:t>
+      </w:r>
+      <w:proofErr w:type="spellEnd"/>
       <w:r>
         <w:rPr>
           <w:sz w:val="24"/>
@@ -4997,7 +5065,21 @@
           <w:sz w:val="24"/>
           <w:szCs w:val="24"/>
         </w:rPr>
-        <w:t xml:space="preserve">As can be seen below the variables d1, d2, d3 are created at the beginning of the main method and then are added to the game object. This all occurs outside of the for loop which means that the dice are not being recreated for each game. </w:t>
+        <w:t>As can be seen below the variables d1, d2, d3 are created at the beginning of the main method and then are added to the game object. Th</w:t>
+      </w:r>
+      <w:r>
+        <w:rPr>
+          <w:sz w:val="24"/>
+          <w:szCs w:val="24"/>
+        </w:rPr>
+        <w:t>is all occurs outside of the inner while</w:t>
+      </w:r>
+      <w:r>
+        <w:rPr>
+          <w:sz w:val="24"/>
+          <w:szCs w:val="24"/>
+        </w:rPr>
+        <w:t xml:space="preserve"> loop which means that the dice are not being recreated for each game. </w:t>
       </w:r>
     </w:p>
     <w:p>
@@ -5262,14 +5344,37 @@
           <w:sz w:val="24"/>
           <w:szCs w:val="24"/>
         </w:rPr>
-        <w:t xml:space="preserve"> tests in JU</w:t>
-      </w:r>
-      <w:r>
-        <w:rPr>
-          <w:sz w:val="24"/>
-          <w:szCs w:val="24"/>
-        </w:rPr>
-        <w:t>nit under the test class Bug2</w:t>
+        <w:t xml:space="preserve"> tests in </w:t>
+      </w:r>
+      <w:proofErr w:type="spellStart"/>
+      <w:r>
+        <w:rPr>
+          <w:sz w:val="24"/>
+          <w:szCs w:val="24"/>
+        </w:rPr>
+        <w:t>JU</w:t>
+      </w:r>
+      <w:r>
+        <w:rPr>
+          <w:sz w:val="24"/>
+          <w:szCs w:val="24"/>
+        </w:rPr>
+        <w:t>nit</w:t>
+      </w:r>
+      <w:proofErr w:type="spellEnd"/>
+      <w:r>
+        <w:rPr>
+          <w:sz w:val="24"/>
+          <w:szCs w:val="24"/>
+        </w:rPr>
+        <w:t xml:space="preserve"> under the test class Bug</w:t>
+      </w:r>
+      <w:r>
+        <w:rPr>
+          <w:sz w:val="24"/>
+          <w:szCs w:val="24"/>
+        </w:rPr>
+        <w:t>3</w:t>
       </w:r>
       <w:r>
         <w:rPr>
@@ -5980,7 +6085,27 @@
           <w:sz w:val="20"/>
           <w:szCs w:val="20"/>
         </w:rPr>
-        <w:t>66 turns later.</w:t>
+        <w:t xml:space="preserve">66 </w:t>
+      </w:r>
+      <w:proofErr w:type="gramStart"/>
+      <w:r>
+        <w:rPr>
+          <w:rFonts w:ascii="Consolas" w:hAnsi="Consolas" w:cs="Consolas"/>
+          <w:color w:val="000000"/>
+          <w:sz w:val="20"/>
+          <w:szCs w:val="20"/>
+        </w:rPr>
+        <w:t>turns</w:t>
+      </w:r>
+      <w:proofErr w:type="gramEnd"/>
+      <w:r>
+        <w:rPr>
+          <w:rFonts w:ascii="Consolas" w:hAnsi="Consolas" w:cs="Consolas"/>
+          <w:color w:val="000000"/>
+          <w:sz w:val="20"/>
+          <w:szCs w:val="20"/>
+        </w:rPr>
+        <w:t xml:space="preserve"> later.</w:t>
       </w:r>
     </w:p>
     <w:p>
@@ -6805,7 +6930,27 @@
           <w:sz w:val="20"/>
           <w:szCs w:val="20"/>
         </w:rPr>
-        <w:t>37 turns later.</w:t>
+        <w:t xml:space="preserve">37 </w:t>
+      </w:r>
+      <w:proofErr w:type="gramStart"/>
+      <w:r>
+        <w:rPr>
+          <w:rFonts w:ascii="Consolas" w:hAnsi="Consolas" w:cs="Consolas"/>
+          <w:color w:val="000000"/>
+          <w:sz w:val="20"/>
+          <w:szCs w:val="20"/>
+        </w:rPr>
+        <w:t>turns</w:t>
+      </w:r>
+      <w:proofErr w:type="gramEnd"/>
+      <w:r>
+        <w:rPr>
+          <w:rFonts w:ascii="Consolas" w:hAnsi="Consolas" w:cs="Consolas"/>
+          <w:color w:val="000000"/>
+          <w:sz w:val="20"/>
+          <w:szCs w:val="20"/>
+        </w:rPr>
+        <w:t xml:space="preserve"> later.</w:t>
       </w:r>
     </w:p>
     <w:p>
@@ -6987,18 +7132,2034 @@
     <w:p>
       <w:pPr>
         <w:rPr>
+          <w:sz w:val="24"/>
+          <w:szCs w:val="24"/>
+        </w:rPr>
+      </w:pPr>
+      <w:r>
+        <w:rPr>
+          <w:sz w:val="24"/>
+          <w:szCs w:val="24"/>
+        </w:rPr>
+        <w:t xml:space="preserve">I now believe that there is also an issue with the results being returned when the </w:t>
+      </w:r>
+      <w:proofErr w:type="spellStart"/>
+      <w:r>
+        <w:rPr>
+          <w:sz w:val="24"/>
+          <w:szCs w:val="24"/>
+        </w:rPr>
+        <w:t>getRandom</w:t>
+      </w:r>
+      <w:proofErr w:type="spellEnd"/>
+      <w:r>
+        <w:rPr>
+          <w:sz w:val="24"/>
+          <w:szCs w:val="24"/>
+        </w:rPr>
+        <w:t xml:space="preserve"> method in the </w:t>
+      </w:r>
+      <w:proofErr w:type="spellStart"/>
+      <w:r>
+        <w:rPr>
+          <w:sz w:val="24"/>
+          <w:szCs w:val="24"/>
+        </w:rPr>
+        <w:t>DiceValue</w:t>
+      </w:r>
+      <w:proofErr w:type="spellEnd"/>
+      <w:r>
+        <w:rPr>
+          <w:sz w:val="24"/>
+          <w:szCs w:val="24"/>
+        </w:rPr>
+        <w:t xml:space="preserve"> class generates the dice.</w:t>
+      </w:r>
+      <w:r>
+        <w:rPr>
+          <w:sz w:val="24"/>
+          <w:szCs w:val="24"/>
+        </w:rPr>
+        <w:t xml:space="preserve"> I believe that the </w:t>
+      </w:r>
+      <w:proofErr w:type="spellStart"/>
+      <w:r>
+        <w:rPr>
+          <w:sz w:val="24"/>
+          <w:szCs w:val="24"/>
+        </w:rPr>
+        <w:t>RANDOM.nextInt</w:t>
+      </w:r>
+      <w:proofErr w:type="spellEnd"/>
+      <w:r>
+        <w:rPr>
+          <w:sz w:val="24"/>
+          <w:szCs w:val="24"/>
+        </w:rPr>
+        <w:t xml:space="preserve"> value needs to have a + 1 to rectify the issue.</w:t>
+      </w:r>
+    </w:p>
+    <w:p>
+      <w:pPr>
+        <w:rPr>
+          <w:sz w:val="24"/>
+          <w:szCs w:val="24"/>
+        </w:rPr>
+      </w:pPr>
+    </w:p>
+    <w:p>
+      <w:pPr>
+        <w:pStyle w:val="Heading2"/>
+      </w:pPr>
+      <w:r>
+        <w:t>Evidence to support the hypothesis:</w:t>
+      </w:r>
+    </w:p>
+    <w:p>
+      <w:pPr>
+        <w:rPr>
+          <w:sz w:val="24"/>
+          <w:szCs w:val="24"/>
+        </w:rPr>
+      </w:pPr>
+      <w:r>
+        <w:rPr>
+          <w:sz w:val="24"/>
+          <w:szCs w:val="24"/>
+        </w:rPr>
+        <w:t xml:space="preserve">After </w:t>
+      </w:r>
+      <w:proofErr w:type="gramStart"/>
+      <w:r>
+        <w:rPr>
+          <w:sz w:val="24"/>
+          <w:szCs w:val="24"/>
+        </w:rPr>
+        <w:t>a for</w:t>
+      </w:r>
+      <w:proofErr w:type="gramEnd"/>
+      <w:r>
+        <w:rPr>
+          <w:sz w:val="24"/>
+          <w:szCs w:val="24"/>
+        </w:rPr>
+        <w:t xml:space="preserve"> loop completed 1000 loops of the </w:t>
+      </w:r>
+      <w:proofErr w:type="spellStart"/>
+      <w:r>
+        <w:rPr>
+          <w:sz w:val="24"/>
+          <w:szCs w:val="24"/>
+        </w:rPr>
+        <w:t>getRandom</w:t>
+      </w:r>
+      <w:proofErr w:type="spellEnd"/>
+      <w:r>
+        <w:rPr>
+          <w:sz w:val="24"/>
+          <w:szCs w:val="24"/>
+        </w:rPr>
+        <w:t xml:space="preserve"> method, the output was as follows:</w:t>
+      </w:r>
+    </w:p>
+    <w:p>
+      <w:pPr>
+        <w:autoSpaceDE w:val="0"/>
+        <w:autoSpaceDN w:val="0"/>
+        <w:adjustRightInd w:val="0"/>
+        <w:spacing w:after="0" w:line="240" w:lineRule="auto"/>
+        <w:rPr>
+          <w:rFonts w:ascii="Consolas" w:hAnsi="Consolas" w:cs="Consolas"/>
+          <w:sz w:val="20"/>
+          <w:szCs w:val="20"/>
+        </w:rPr>
+      </w:pPr>
+      <w:r>
+        <w:rPr>
+          <w:rFonts w:ascii="Consolas" w:hAnsi="Consolas" w:cs="Consolas"/>
+          <w:color w:val="000000"/>
+          <w:sz w:val="20"/>
+          <w:szCs w:val="20"/>
+        </w:rPr>
+        <w:t>Number of Hearts: 208</w:t>
+      </w:r>
+    </w:p>
+    <w:p>
+      <w:pPr>
+        <w:autoSpaceDE w:val="0"/>
+        <w:autoSpaceDN w:val="0"/>
+        <w:adjustRightInd w:val="0"/>
+        <w:spacing w:after="0" w:line="240" w:lineRule="auto"/>
+        <w:rPr>
+          <w:rFonts w:ascii="Consolas" w:hAnsi="Consolas" w:cs="Consolas"/>
+          <w:sz w:val="20"/>
+          <w:szCs w:val="20"/>
+        </w:rPr>
+      </w:pPr>
+      <w:r>
+        <w:rPr>
+          <w:rFonts w:ascii="Consolas" w:hAnsi="Consolas" w:cs="Consolas"/>
+          <w:color w:val="000000"/>
+          <w:sz w:val="20"/>
+          <w:szCs w:val="20"/>
+        </w:rPr>
+        <w:t>Number of Clubs: 180</w:t>
+      </w:r>
+    </w:p>
+    <w:p>
+      <w:pPr>
+        <w:autoSpaceDE w:val="0"/>
+        <w:autoSpaceDN w:val="0"/>
+        <w:adjustRightInd w:val="0"/>
+        <w:spacing w:after="0" w:line="240" w:lineRule="auto"/>
+        <w:rPr>
+          <w:rFonts w:ascii="Consolas" w:hAnsi="Consolas" w:cs="Consolas"/>
+          <w:sz w:val="20"/>
+          <w:szCs w:val="20"/>
+        </w:rPr>
+      </w:pPr>
+      <w:r>
+        <w:rPr>
+          <w:rFonts w:ascii="Consolas" w:hAnsi="Consolas" w:cs="Consolas"/>
+          <w:color w:val="000000"/>
+          <w:sz w:val="20"/>
+          <w:szCs w:val="20"/>
+        </w:rPr>
+        <w:t>Number of Anchors: 195</w:t>
+      </w:r>
+    </w:p>
+    <w:p>
+      <w:pPr>
+        <w:autoSpaceDE w:val="0"/>
+        <w:autoSpaceDN w:val="0"/>
+        <w:adjustRightInd w:val="0"/>
+        <w:spacing w:after="0" w:line="240" w:lineRule="auto"/>
+        <w:rPr>
+          <w:rFonts w:ascii="Consolas" w:hAnsi="Consolas" w:cs="Consolas"/>
+          <w:sz w:val="20"/>
+          <w:szCs w:val="20"/>
+        </w:rPr>
+      </w:pPr>
+      <w:r>
+        <w:rPr>
+          <w:rFonts w:ascii="Consolas" w:hAnsi="Consolas" w:cs="Consolas"/>
+          <w:color w:val="000000"/>
+          <w:sz w:val="20"/>
+          <w:szCs w:val="20"/>
+        </w:rPr>
+        <w:t>Number of Crowns: 207</w:t>
+      </w:r>
+    </w:p>
+    <w:p>
+      <w:pPr>
+        <w:autoSpaceDE w:val="0"/>
+        <w:autoSpaceDN w:val="0"/>
+        <w:adjustRightInd w:val="0"/>
+        <w:spacing w:after="0" w:line="240" w:lineRule="auto"/>
+        <w:rPr>
+          <w:rFonts w:ascii="Consolas" w:hAnsi="Consolas" w:cs="Consolas"/>
+          <w:sz w:val="20"/>
+          <w:szCs w:val="20"/>
+        </w:rPr>
+      </w:pPr>
+      <w:r>
+        <w:rPr>
+          <w:noProof/>
+          <w:lang w:eastAsia="en-AU"/>
+        </w:rPr>
+        <mc:AlternateContent>
+          <mc:Choice Requires="wps">
+            <w:drawing>
+              <wp:anchor distT="0" distB="0" distL="114300" distR="114300" simplePos="0" relativeHeight="251726336" behindDoc="0" locked="0" layoutInCell="1" allowOverlap="1" wp14:anchorId="0231E154" wp14:editId="4E9DFBE7">
+                <wp:simplePos x="0" y="0"/>
+                <wp:positionH relativeFrom="column">
+                  <wp:posOffset>1428750</wp:posOffset>
+                </wp:positionH>
+                <wp:positionV relativeFrom="paragraph">
+                  <wp:posOffset>-8255</wp:posOffset>
+                </wp:positionV>
+                <wp:extent cx="647700" cy="235585"/>
+                <wp:effectExtent l="38100" t="19050" r="19050" b="69215"/>
+                <wp:wrapNone/>
+                <wp:docPr id="25" name="Straight Arrow Connector 25"/>
+                <wp:cNvGraphicFramePr/>
+                <a:graphic xmlns:a="http://schemas.openxmlformats.org/drawingml/2006/main">
+                  <a:graphicData uri="http://schemas.microsoft.com/office/word/2010/wordprocessingShape">
+                    <wps:wsp>
+                      <wps:cNvCnPr/>
+                      <wps:spPr>
+                        <a:xfrm flipH="1">
+                          <a:off x="0" y="0"/>
+                          <a:ext cx="647700" cy="235585"/>
+                        </a:xfrm>
+                        <a:prstGeom prst="straightConnector1">
+                          <a:avLst/>
+                        </a:prstGeom>
+                        <a:ln w="28575">
+                          <a:solidFill>
+                            <a:srgbClr val="FF0000"/>
+                          </a:solidFill>
+                          <a:tailEnd type="arrow"/>
+                        </a:ln>
+                      </wps:spPr>
+                      <wps:style>
+                        <a:lnRef idx="1">
+                          <a:schemeClr val="accent1"/>
+                        </a:lnRef>
+                        <a:fillRef idx="0">
+                          <a:schemeClr val="accent1"/>
+                        </a:fillRef>
+                        <a:effectRef idx="0">
+                          <a:schemeClr val="accent1"/>
+                        </a:effectRef>
+                        <a:fontRef idx="minor">
+                          <a:schemeClr val="tx1"/>
+                        </a:fontRef>
+                      </wps:style>
+                      <wps:bodyPr/>
+                    </wps:wsp>
+                  </a:graphicData>
+                </a:graphic>
+                <wp14:sizeRelH relativeFrom="margin">
+                  <wp14:pctWidth>0</wp14:pctWidth>
+                </wp14:sizeRelH>
+                <wp14:sizeRelV relativeFrom="margin">
+                  <wp14:pctHeight>0</wp14:pctHeight>
+                </wp14:sizeRelV>
+              </wp:anchor>
+            </w:drawing>
+          </mc:Choice>
+          <mc:Fallback>
+            <w:pict>
+              <v:shape id="Straight Arrow Connector 25" o:spid="_x0000_s1026" type="#_x0000_t32" style="position:absolute;margin-left:112.5pt;margin-top:-.65pt;width:51pt;height:18.55pt;flip:x;z-index:251726336;visibility:visible;mso-wrap-style:square;mso-width-percent:0;mso-height-percent:0;mso-wrap-distance-left:9pt;mso-wrap-distance-top:0;mso-wrap-distance-right:9pt;mso-wrap-distance-bottom:0;mso-position-horizontal:absolute;mso-position-horizontal-relative:text;mso-position-vertical:absolute;mso-position-vertical-relative:text;mso-width-percent:0;mso-height-percent:0;mso-width-relative:margin;mso-height-relative:margin" o:gfxdata="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" strokecolor="red" strokeweight="2.25pt">
+                <v:stroke endarrow="open"/>
+              </v:shape>
+            </w:pict>
+          </mc:Fallback>
+        </mc:AlternateContent>
+      </w:r>
+      <w:r>
+        <w:rPr>
+          <w:rFonts w:ascii="Consolas" w:hAnsi="Consolas" w:cs="Consolas"/>
+          <w:color w:val="000000"/>
+          <w:sz w:val="20"/>
+          <w:szCs w:val="20"/>
+        </w:rPr>
+        <w:t>Number of Diamonds: 210</w:t>
+      </w:r>
+    </w:p>
+    <w:p>
+      <w:pPr>
+        <w:rPr>
+          <w:rFonts w:ascii="Consolas" w:hAnsi="Consolas" w:cs="Consolas"/>
+          <w:color w:val="000000"/>
+          <w:sz w:val="20"/>
+          <w:szCs w:val="20"/>
+        </w:rPr>
+      </w:pPr>
+      <w:r>
+        <w:rPr>
+          <w:rFonts w:ascii="Consolas" w:hAnsi="Consolas" w:cs="Consolas"/>
+          <w:color w:val="000000"/>
+          <w:sz w:val="20"/>
+          <w:szCs w:val="20"/>
+        </w:rPr>
+        <w:t>Number of Spades: 0</w:t>
+      </w:r>
+    </w:p>
+    <w:p>
+      <w:pPr>
+        <w:rPr>
+          <w:rFonts w:cs="Consolas"/>
+          <w:color w:val="000000"/>
+          <w:sz w:val="24"/>
+          <w:szCs w:val="24"/>
+        </w:rPr>
+      </w:pPr>
+      <w:r>
+        <w:rPr>
+          <w:noProof/>
+          <w:lang w:eastAsia="en-AU"/>
+        </w:rPr>
+        <mc:AlternateContent>
+          <mc:Choice Requires="wps">
+            <w:drawing>
+              <wp:anchor distT="0" distB="0" distL="114300" distR="114300" simplePos="0" relativeHeight="251728384" behindDoc="0" locked="0" layoutInCell="1" allowOverlap="1" wp14:anchorId="5D406DFD" wp14:editId="0BC87C86">
+                <wp:simplePos x="0" y="0"/>
+                <wp:positionH relativeFrom="column">
+                  <wp:posOffset>3305175</wp:posOffset>
+                </wp:positionH>
+                <wp:positionV relativeFrom="paragraph">
+                  <wp:posOffset>723265</wp:posOffset>
+                </wp:positionV>
+                <wp:extent cx="647700" cy="235585"/>
+                <wp:effectExtent l="38100" t="19050" r="19050" b="69215"/>
+                <wp:wrapNone/>
+                <wp:docPr id="28" name="Straight Arrow Connector 28"/>
+                <wp:cNvGraphicFramePr/>
+                <a:graphic xmlns:a="http://schemas.openxmlformats.org/drawingml/2006/main">
+                  <a:graphicData uri="http://schemas.microsoft.com/office/word/2010/wordprocessingShape">
+                    <wps:wsp>
+                      <wps:cNvCnPr/>
+                      <wps:spPr>
+                        <a:xfrm flipH="1">
+                          <a:off x="0" y="0"/>
+                          <a:ext cx="647700" cy="235585"/>
+                        </a:xfrm>
+                        <a:prstGeom prst="straightConnector1">
+                          <a:avLst/>
+                        </a:prstGeom>
+                        <a:ln w="28575">
+                          <a:solidFill>
+                            <a:srgbClr val="FF0000"/>
+                          </a:solidFill>
+                          <a:tailEnd type="arrow"/>
+                        </a:ln>
+                      </wps:spPr>
+                      <wps:style>
+                        <a:lnRef idx="1">
+                          <a:schemeClr val="accent1"/>
+                        </a:lnRef>
+                        <a:fillRef idx="0">
+                          <a:schemeClr val="accent1"/>
+                        </a:fillRef>
+                        <a:effectRef idx="0">
+                          <a:schemeClr val="accent1"/>
+                        </a:effectRef>
+                        <a:fontRef idx="minor">
+                          <a:schemeClr val="tx1"/>
+                        </a:fontRef>
+                      </wps:style>
+                      <wps:bodyPr/>
+                    </wps:wsp>
+                  </a:graphicData>
+                </a:graphic>
+                <wp14:sizeRelH relativeFrom="margin">
+                  <wp14:pctWidth>0</wp14:pctWidth>
+                </wp14:sizeRelH>
+                <wp14:sizeRelV relativeFrom="margin">
+                  <wp14:pctHeight>0</wp14:pctHeight>
+                </wp14:sizeRelV>
+              </wp:anchor>
+            </w:drawing>
+          </mc:Choice>
+          <mc:Fallback>
+            <w:pict>
+              <v:shape id="Straight Arrow Connector 28" o:spid="_x0000_s1026" type="#_x0000_t32" style="position:absolute;margin-left:260.25pt;margin-top:56.95pt;width:51pt;height:18.55pt;flip:x;z-index:251728384;visibility:visible;mso-wrap-style:square;mso-width-percent:0;mso-height-percent:0;mso-wrap-distance-left:9pt;mso-wrap-distance-top:0;mso-wrap-distance-right:9pt;mso-wrap-distance-bottom:0;mso-position-horizontal:absolute;mso-position-horizontal-relative:text;mso-position-vertical:absolute;mso-position-vertical-relative:text;mso-width-percent:0;mso-height-percent:0;mso-width-relative:margin;mso-height-relative:margin" o:gfxdata="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" strokecolor="red" strokeweight="2.25pt">
+                <v:stroke endarrow="open"/>
+              </v:shape>
+            </w:pict>
+          </mc:Fallback>
+        </mc:AlternateContent>
+      </w:r>
+      <w:r>
+        <w:rPr>
+          <w:rFonts w:cs="Consolas"/>
+          <w:color w:val="000000"/>
+          <w:sz w:val="24"/>
+          <w:szCs w:val="24"/>
+        </w:rPr>
+        <w:t>As can be seen the application is not generating all of the dice values that it should be</w:t>
+      </w:r>
+      <w:r>
+        <w:rPr>
+          <w:rFonts w:cs="Consolas"/>
+          <w:color w:val="000000"/>
+          <w:sz w:val="24"/>
+          <w:szCs w:val="24"/>
+        </w:rPr>
+        <w:t>, it is not reaching the spade</w:t>
+      </w:r>
+      <w:r>
+        <w:rPr>
+          <w:rFonts w:cs="Consolas"/>
+          <w:color w:val="000000"/>
+          <w:sz w:val="24"/>
+          <w:szCs w:val="24"/>
+        </w:rPr>
+        <w:t xml:space="preserve">. </w:t>
+      </w:r>
+      <w:r>
+        <w:rPr>
+          <w:rFonts w:cs="Consolas"/>
+          <w:color w:val="000000"/>
+          <w:sz w:val="24"/>
+          <w:szCs w:val="24"/>
+        </w:rPr>
+        <w:t xml:space="preserve">This is due to the </w:t>
+      </w:r>
+      <w:proofErr w:type="spellStart"/>
+      <w:r>
+        <w:rPr>
+          <w:rFonts w:cs="Consolas"/>
+          <w:color w:val="000000"/>
+          <w:sz w:val="24"/>
+          <w:szCs w:val="24"/>
+        </w:rPr>
+        <w:t>RANDOM.nextInt</w:t>
+      </w:r>
+      <w:proofErr w:type="spellEnd"/>
+      <w:r>
+        <w:rPr>
+          <w:rFonts w:cs="Consolas"/>
+          <w:color w:val="000000"/>
+          <w:sz w:val="24"/>
+          <w:szCs w:val="24"/>
+        </w:rPr>
+        <w:t xml:space="preserve"> using the ordinal positioning, which causes the generated number to be up to but not actually the last ordinal position. </w:t>
+      </w:r>
+    </w:p>
+    <w:p>
+      <w:pPr>
+        <w:rPr>
+          <w:rFonts w:cs="Consolas"/>
+          <w:color w:val="000000"/>
+          <w:sz w:val="24"/>
+          <w:szCs w:val="24"/>
+        </w:rPr>
+      </w:pPr>
+      <w:r>
+        <w:rPr>
+          <w:noProof/>
+          <w:lang w:eastAsia="en-AU"/>
+        </w:rPr>
+        <w:drawing>
+          <wp:inline distT="0" distB="0" distL="0" distR="0" wp14:anchorId="60C9D0A6" wp14:editId="395669FD">
+            <wp:extent cx="4133850" cy="647700"/>
+            <wp:effectExtent l="0" t="0" r="0" b="0"/>
+            <wp:docPr id="27" name="Picture 27"/>
+            <wp:cNvGraphicFramePr>
+              <a:graphicFrameLocks xmlns:a="http://schemas.openxmlformats.org/drawingml/2006/main" noChangeAspect="1"/>
+            </wp:cNvGraphicFramePr>
+            <a:graphic xmlns:a="http://schemas.openxmlformats.org/drawingml/2006/main">
+              <a:graphicData uri="http://schemas.openxmlformats.org/drawingml/2006/picture">
+                <pic:pic xmlns:pic="http://schemas.openxmlformats.org/drawingml/2006/picture">
+                  <pic:nvPicPr>
+                    <pic:cNvPr id="0" name=""/>
+                    <pic:cNvPicPr/>
+                  </pic:nvPicPr>
+                  <pic:blipFill>
+                    <a:blip r:embed="rId11"/>
+                    <a:stretch>
+                      <a:fillRect/>
+                    </a:stretch>
+                  </pic:blipFill>
+                  <pic:spPr>
+                    <a:xfrm>
+                      <a:off x="0" y="0"/>
+                      <a:ext cx="4133850" cy="647700"/>
+                    </a:xfrm>
+                    <a:prstGeom prst="rect">
+                      <a:avLst/>
+                    </a:prstGeom>
+                  </pic:spPr>
+                </pic:pic>
+              </a:graphicData>
+            </a:graphic>
+          </wp:inline>
+        </w:drawing>
+      </w:r>
+    </w:p>
+    <w:p>
+      <w:pPr>
+        <w:rPr>
+          <w:rFonts w:cs="Consolas"/>
+          <w:color w:val="000000"/>
+          <w:sz w:val="24"/>
+          <w:szCs w:val="24"/>
+        </w:rPr>
+      </w:pPr>
+    </w:p>
+    <w:p/>
+    <w:p/>
+    <w:p>
+      <w:pPr>
+        <w:pStyle w:val="Heading2"/>
+      </w:pPr>
+      <w:r>
+        <w:t>Tracing:</w:t>
+      </w:r>
+    </w:p>
+    <w:p>
+      <w:pPr>
+        <w:rPr>
+          <w:sz w:val="24"/>
+          <w:szCs w:val="24"/>
+        </w:rPr>
+      </w:pPr>
+      <w:r>
+        <w:rPr>
+          <w:sz w:val="24"/>
+          <w:szCs w:val="24"/>
+        </w:rPr>
+        <w:t xml:space="preserve">In order to prove my hypothesis I created </w:t>
+      </w:r>
+      <w:r>
+        <w:rPr>
+          <w:sz w:val="24"/>
+          <w:szCs w:val="24"/>
+        </w:rPr>
+        <w:t>a test</w:t>
+      </w:r>
+      <w:r>
+        <w:rPr>
+          <w:sz w:val="24"/>
+          <w:szCs w:val="24"/>
+        </w:rPr>
+        <w:t xml:space="preserve"> in </w:t>
+      </w:r>
+      <w:proofErr w:type="spellStart"/>
+      <w:r>
+        <w:rPr>
+          <w:sz w:val="24"/>
+          <w:szCs w:val="24"/>
+        </w:rPr>
+        <w:t>JU</w:t>
+      </w:r>
+      <w:r>
+        <w:rPr>
+          <w:sz w:val="24"/>
+          <w:szCs w:val="24"/>
+        </w:rPr>
+        <w:t>nit</w:t>
+      </w:r>
+      <w:proofErr w:type="spellEnd"/>
+      <w:r>
+        <w:rPr>
+          <w:sz w:val="24"/>
+          <w:szCs w:val="24"/>
+        </w:rPr>
+        <w:t xml:space="preserve"> under the test class Bug</w:t>
+      </w:r>
+      <w:r>
+        <w:rPr>
+          <w:sz w:val="24"/>
+          <w:szCs w:val="24"/>
+        </w:rPr>
+        <w:t>3</w:t>
+      </w:r>
+      <w:r>
+        <w:rPr>
+          <w:sz w:val="24"/>
+          <w:szCs w:val="24"/>
+        </w:rPr>
+        <w:t xml:space="preserve">Test, </w:t>
+      </w:r>
+      <w:r>
+        <w:rPr>
+          <w:sz w:val="24"/>
+          <w:szCs w:val="24"/>
+        </w:rPr>
+        <w:t>the first</w:t>
+      </w:r>
+      <w:r>
+        <w:rPr>
+          <w:sz w:val="24"/>
+          <w:szCs w:val="24"/>
+        </w:rPr>
+        <w:t xml:space="preserve"> test was</w:t>
+      </w:r>
+      <w:r>
+        <w:rPr>
+          <w:sz w:val="24"/>
+          <w:szCs w:val="24"/>
+        </w:rPr>
+        <w:t xml:space="preserve"> </w:t>
+      </w:r>
+      <w:r>
+        <w:rPr>
+          <w:sz w:val="24"/>
+          <w:szCs w:val="24"/>
+        </w:rPr>
+        <w:t xml:space="preserve">used as evidence to support my hypothesis and looped 1000 times using the </w:t>
+      </w:r>
+      <w:proofErr w:type="spellStart"/>
+      <w:r>
+        <w:rPr>
+          <w:sz w:val="24"/>
+          <w:szCs w:val="24"/>
+        </w:rPr>
+        <w:t>getRandom</w:t>
+      </w:r>
+      <w:proofErr w:type="spellEnd"/>
+      <w:r>
+        <w:rPr>
+          <w:sz w:val="24"/>
+          <w:szCs w:val="24"/>
+        </w:rPr>
+        <w:t xml:space="preserve"> method to get the values. </w:t>
+      </w:r>
+      <w:r>
+        <w:rPr>
+          <w:sz w:val="24"/>
+          <w:szCs w:val="24"/>
+        </w:rPr>
+        <w:t xml:space="preserve">Due to the test identifying the bug I will use this test after making a change to the </w:t>
+      </w:r>
+      <w:proofErr w:type="spellStart"/>
+      <w:r>
+        <w:rPr>
+          <w:sz w:val="24"/>
+          <w:szCs w:val="24"/>
+        </w:rPr>
+        <w:t>getRandom</w:t>
+      </w:r>
+      <w:proofErr w:type="spellEnd"/>
+      <w:r>
+        <w:rPr>
+          <w:sz w:val="24"/>
+          <w:szCs w:val="24"/>
+        </w:rPr>
+        <w:t xml:space="preserve"> method to verify the fix.</w:t>
+      </w:r>
+    </w:p>
+    <w:p>
+      <w:pPr>
+        <w:rPr>
           <w:b/>
           <w:sz w:val="24"/>
           <w:szCs w:val="24"/>
           <w:u w:val="single"/>
         </w:rPr>
       </w:pPr>
+      <w:r>
+        <w:rPr>
+          <w:b/>
+          <w:sz w:val="24"/>
+          <w:szCs w:val="24"/>
+          <w:u w:val="single"/>
+        </w:rPr>
+        <w:t>Test 1:</w:t>
+      </w:r>
+    </w:p>
+    <w:p>
+      <w:pPr>
+        <w:autoSpaceDE w:val="0"/>
+        <w:autoSpaceDN w:val="0"/>
+        <w:adjustRightInd w:val="0"/>
+        <w:spacing w:after="0" w:line="240" w:lineRule="auto"/>
+        <w:rPr>
+          <w:rFonts w:ascii="Consolas" w:hAnsi="Consolas" w:cs="Consolas"/>
+          <w:sz w:val="20"/>
+          <w:szCs w:val="20"/>
+        </w:rPr>
+      </w:pPr>
+      <w:r>
+        <w:rPr>
+          <w:rFonts w:ascii="Consolas" w:hAnsi="Consolas" w:cs="Consolas"/>
+          <w:color w:val="000000"/>
+          <w:sz w:val="20"/>
+          <w:szCs w:val="20"/>
+        </w:rPr>
+        <w:t>Number of Hearts: 208</w:t>
+      </w:r>
+    </w:p>
+    <w:p>
+      <w:pPr>
+        <w:autoSpaceDE w:val="0"/>
+        <w:autoSpaceDN w:val="0"/>
+        <w:adjustRightInd w:val="0"/>
+        <w:spacing w:after="0" w:line="240" w:lineRule="auto"/>
+        <w:rPr>
+          <w:rFonts w:ascii="Consolas" w:hAnsi="Consolas" w:cs="Consolas"/>
+          <w:sz w:val="20"/>
+          <w:szCs w:val="20"/>
+        </w:rPr>
+      </w:pPr>
+      <w:r>
+        <w:rPr>
+          <w:rFonts w:ascii="Consolas" w:hAnsi="Consolas" w:cs="Consolas"/>
+          <w:color w:val="000000"/>
+          <w:sz w:val="20"/>
+          <w:szCs w:val="20"/>
+        </w:rPr>
+        <w:t>Number of Clubs: 180</w:t>
+      </w:r>
+    </w:p>
+    <w:p>
+      <w:pPr>
+        <w:autoSpaceDE w:val="0"/>
+        <w:autoSpaceDN w:val="0"/>
+        <w:adjustRightInd w:val="0"/>
+        <w:spacing w:after="0" w:line="240" w:lineRule="auto"/>
+        <w:rPr>
+          <w:rFonts w:ascii="Consolas" w:hAnsi="Consolas" w:cs="Consolas"/>
+          <w:sz w:val="20"/>
+          <w:szCs w:val="20"/>
+        </w:rPr>
+      </w:pPr>
+      <w:r>
+        <w:rPr>
+          <w:rFonts w:ascii="Consolas" w:hAnsi="Consolas" w:cs="Consolas"/>
+          <w:color w:val="000000"/>
+          <w:sz w:val="20"/>
+          <w:szCs w:val="20"/>
+        </w:rPr>
+        <w:t>Number of Anchors: 195</w:t>
+      </w:r>
+    </w:p>
+    <w:p>
+      <w:pPr>
+        <w:autoSpaceDE w:val="0"/>
+        <w:autoSpaceDN w:val="0"/>
+        <w:adjustRightInd w:val="0"/>
+        <w:spacing w:after="0" w:line="240" w:lineRule="auto"/>
+        <w:rPr>
+          <w:rFonts w:ascii="Consolas" w:hAnsi="Consolas" w:cs="Consolas"/>
+          <w:sz w:val="20"/>
+          <w:szCs w:val="20"/>
+        </w:rPr>
+      </w:pPr>
+      <w:r>
+        <w:rPr>
+          <w:noProof/>
+          <w:lang w:eastAsia="en-AU"/>
+        </w:rPr>
+        <mc:AlternateContent>
+          <mc:Choice Requires="wps">
+            <w:drawing>
+              <wp:anchor distT="0" distB="0" distL="114300" distR="114300" simplePos="0" relativeHeight="251732480" behindDoc="0" locked="0" layoutInCell="1" allowOverlap="1" wp14:anchorId="7C1F149F" wp14:editId="4F670FB9">
+                <wp:simplePos x="0" y="0"/>
+                <wp:positionH relativeFrom="column">
+                  <wp:posOffset>1400175</wp:posOffset>
+                </wp:positionH>
+                <wp:positionV relativeFrom="paragraph">
+                  <wp:posOffset>93345</wp:posOffset>
+                </wp:positionV>
+                <wp:extent cx="647700" cy="235585"/>
+                <wp:effectExtent l="38100" t="19050" r="19050" b="69215"/>
+                <wp:wrapNone/>
+                <wp:docPr id="30" name="Straight Arrow Connector 30"/>
+                <wp:cNvGraphicFramePr/>
+                <a:graphic xmlns:a="http://schemas.openxmlformats.org/drawingml/2006/main">
+                  <a:graphicData uri="http://schemas.microsoft.com/office/word/2010/wordprocessingShape">
+                    <wps:wsp>
+                      <wps:cNvCnPr/>
+                      <wps:spPr>
+                        <a:xfrm flipH="1">
+                          <a:off x="0" y="0"/>
+                          <a:ext cx="647700" cy="235585"/>
+                        </a:xfrm>
+                        <a:prstGeom prst="straightConnector1">
+                          <a:avLst/>
+                        </a:prstGeom>
+                        <a:ln w="28575">
+                          <a:solidFill>
+                            <a:srgbClr val="FF0000"/>
+                          </a:solidFill>
+                          <a:tailEnd type="arrow"/>
+                        </a:ln>
+                      </wps:spPr>
+                      <wps:style>
+                        <a:lnRef idx="1">
+                          <a:schemeClr val="accent1"/>
+                        </a:lnRef>
+                        <a:fillRef idx="0">
+                          <a:schemeClr val="accent1"/>
+                        </a:fillRef>
+                        <a:effectRef idx="0">
+                          <a:schemeClr val="accent1"/>
+                        </a:effectRef>
+                        <a:fontRef idx="minor">
+                          <a:schemeClr val="tx1"/>
+                        </a:fontRef>
+                      </wps:style>
+                      <wps:bodyPr/>
+                    </wps:wsp>
+                  </a:graphicData>
+                </a:graphic>
+                <wp14:sizeRelH relativeFrom="margin">
+                  <wp14:pctWidth>0</wp14:pctWidth>
+                </wp14:sizeRelH>
+                <wp14:sizeRelV relativeFrom="margin">
+                  <wp14:pctHeight>0</wp14:pctHeight>
+                </wp14:sizeRelV>
+              </wp:anchor>
+            </w:drawing>
+          </mc:Choice>
+          <mc:Fallback>
+            <w:pict>
+              <v:shape id="Straight Arrow Connector 30" o:spid="_x0000_s1026" type="#_x0000_t32" style="position:absolute;margin-left:110.25pt;margin-top:7.35pt;width:51pt;height:18.55pt;flip:x;z-index:251732480;visibility:visible;mso-wrap-style:square;mso-width-percent:0;mso-height-percent:0;mso-wrap-distance-left:9pt;mso-wrap-distance-top:0;mso-wrap-distance-right:9pt;mso-wrap-distance-bottom:0;mso-position-horizontal:absolute;mso-position-horizontal-relative:text;mso-position-vertical:absolute;mso-position-vertical-relative:text;mso-width-percent:0;mso-height-percent:0;mso-width-relative:margin;mso-height-relative:margin" o:gfxdata="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" strokecolor="red" strokeweight="2.25pt">
+                <v:stroke endarrow="open"/>
+              </v:shape>
+            </w:pict>
+          </mc:Fallback>
+        </mc:AlternateContent>
+      </w:r>
+      <w:r>
+        <w:rPr>
+          <w:rFonts w:ascii="Consolas" w:hAnsi="Consolas" w:cs="Consolas"/>
+          <w:color w:val="000000"/>
+          <w:sz w:val="20"/>
+          <w:szCs w:val="20"/>
+        </w:rPr>
+        <w:t>Number of Crowns: 207</w:t>
+      </w:r>
+    </w:p>
+    <w:p>
+      <w:pPr>
+        <w:autoSpaceDE w:val="0"/>
+        <w:autoSpaceDN w:val="0"/>
+        <w:adjustRightInd w:val="0"/>
+        <w:spacing w:after="0" w:line="240" w:lineRule="auto"/>
+        <w:rPr>
+          <w:rFonts w:ascii="Consolas" w:hAnsi="Consolas" w:cs="Consolas"/>
+          <w:sz w:val="20"/>
+          <w:szCs w:val="20"/>
+        </w:rPr>
+      </w:pPr>
+      <w:r>
+        <w:rPr>
+          <w:rFonts w:ascii="Consolas" w:hAnsi="Consolas" w:cs="Consolas"/>
+          <w:color w:val="000000"/>
+          <w:sz w:val="20"/>
+          <w:szCs w:val="20"/>
+        </w:rPr>
+        <w:t>Number of Diamonds: 210</w:t>
+      </w:r>
+    </w:p>
+    <w:p>
+      <w:pPr>
+        <w:rPr>
+          <w:rFonts w:ascii="Consolas" w:hAnsi="Consolas" w:cs="Consolas"/>
+          <w:color w:val="000000"/>
+          <w:sz w:val="20"/>
+          <w:szCs w:val="20"/>
+        </w:rPr>
+      </w:pPr>
+      <w:r>
+        <w:rPr>
+          <w:rFonts w:ascii="Consolas" w:hAnsi="Consolas" w:cs="Consolas"/>
+          <w:color w:val="000000"/>
+          <w:sz w:val="20"/>
+          <w:szCs w:val="20"/>
+        </w:rPr>
+        <w:t>Number of Spades: 0</w:t>
+      </w:r>
+    </w:p>
+    <w:p>
+      <w:pPr>
+        <w:rPr>
+          <w:b/>
+          <w:sz w:val="24"/>
+          <w:szCs w:val="24"/>
+          <w:u w:val="single"/>
+        </w:rPr>
+      </w:pPr>
+      <w:r>
+        <w:rPr>
+          <w:b/>
+          <w:sz w:val="24"/>
+          <w:szCs w:val="24"/>
+          <w:u w:val="single"/>
+        </w:rPr>
+        <w:t>Test 2:</w:t>
+      </w:r>
+    </w:p>
+    <w:p>
+      <w:pPr>
+        <w:autoSpaceDE w:val="0"/>
+        <w:autoSpaceDN w:val="0"/>
+        <w:adjustRightInd w:val="0"/>
+        <w:spacing w:after="0" w:line="240" w:lineRule="auto"/>
+        <w:rPr>
+          <w:rFonts w:ascii="Consolas" w:hAnsi="Consolas" w:cs="Consolas"/>
+          <w:sz w:val="20"/>
+          <w:szCs w:val="20"/>
+        </w:rPr>
+      </w:pPr>
+      <w:r>
+        <w:rPr>
+          <w:rFonts w:ascii="Consolas" w:hAnsi="Consolas" w:cs="Consolas"/>
+          <w:color w:val="000000"/>
+          <w:sz w:val="20"/>
+          <w:szCs w:val="20"/>
+        </w:rPr>
+        <w:t>Number of Hearts: 168</w:t>
+      </w:r>
+    </w:p>
+    <w:p>
+      <w:pPr>
+        <w:autoSpaceDE w:val="0"/>
+        <w:autoSpaceDN w:val="0"/>
+        <w:adjustRightInd w:val="0"/>
+        <w:spacing w:after="0" w:line="240" w:lineRule="auto"/>
+        <w:rPr>
+          <w:rFonts w:ascii="Consolas" w:hAnsi="Consolas" w:cs="Consolas"/>
+          <w:sz w:val="20"/>
+          <w:szCs w:val="20"/>
+        </w:rPr>
+      </w:pPr>
+      <w:r>
+        <w:rPr>
+          <w:rFonts w:ascii="Consolas" w:hAnsi="Consolas" w:cs="Consolas"/>
+          <w:color w:val="000000"/>
+          <w:sz w:val="20"/>
+          <w:szCs w:val="20"/>
+        </w:rPr>
+        <w:t>Number of Clubs: 169</w:t>
+      </w:r>
+    </w:p>
+    <w:p>
+      <w:pPr>
+        <w:autoSpaceDE w:val="0"/>
+        <w:autoSpaceDN w:val="0"/>
+        <w:adjustRightInd w:val="0"/>
+        <w:spacing w:after="0" w:line="240" w:lineRule="auto"/>
+        <w:rPr>
+          <w:rFonts w:ascii="Consolas" w:hAnsi="Consolas" w:cs="Consolas"/>
+          <w:sz w:val="20"/>
+          <w:szCs w:val="20"/>
+        </w:rPr>
+      </w:pPr>
+      <w:r>
+        <w:rPr>
+          <w:rFonts w:ascii="Consolas" w:hAnsi="Consolas" w:cs="Consolas"/>
+          <w:color w:val="000000"/>
+          <w:sz w:val="20"/>
+          <w:szCs w:val="20"/>
+        </w:rPr>
+        <w:t>Number of Anchors: 155</w:t>
+      </w:r>
+    </w:p>
+    <w:p>
+      <w:pPr>
+        <w:autoSpaceDE w:val="0"/>
+        <w:autoSpaceDN w:val="0"/>
+        <w:adjustRightInd w:val="0"/>
+        <w:spacing w:after="0" w:line="240" w:lineRule="auto"/>
+        <w:rPr>
+          <w:rFonts w:ascii="Consolas" w:hAnsi="Consolas" w:cs="Consolas"/>
+          <w:sz w:val="20"/>
+          <w:szCs w:val="20"/>
+        </w:rPr>
+      </w:pPr>
+      <w:r>
+        <w:rPr>
+          <w:rFonts w:ascii="Consolas" w:hAnsi="Consolas" w:cs="Consolas"/>
+          <w:color w:val="000000"/>
+          <w:sz w:val="20"/>
+          <w:szCs w:val="20"/>
+        </w:rPr>
+        <w:t>Number of Crowns: 169</w:t>
+      </w:r>
+    </w:p>
+    <w:p>
+      <w:pPr>
+        <w:autoSpaceDE w:val="0"/>
+        <w:autoSpaceDN w:val="0"/>
+        <w:adjustRightInd w:val="0"/>
+        <w:spacing w:after="0" w:line="240" w:lineRule="auto"/>
+        <w:rPr>
+          <w:rFonts w:ascii="Consolas" w:hAnsi="Consolas" w:cs="Consolas"/>
+          <w:sz w:val="20"/>
+          <w:szCs w:val="20"/>
+        </w:rPr>
+      </w:pPr>
+      <w:r>
+        <w:rPr>
+          <w:noProof/>
+          <w:lang w:eastAsia="en-AU"/>
+        </w:rPr>
+        <mc:AlternateContent>
+          <mc:Choice Requires="wps">
+            <w:drawing>
+              <wp:anchor distT="0" distB="0" distL="114300" distR="114300" simplePos="0" relativeHeight="251730432" behindDoc="0" locked="0" layoutInCell="1" allowOverlap="1" wp14:anchorId="2BB92A74" wp14:editId="799E7882">
+                <wp:simplePos x="0" y="0"/>
+                <wp:positionH relativeFrom="column">
+                  <wp:posOffset>1495425</wp:posOffset>
+                </wp:positionH>
+                <wp:positionV relativeFrom="paragraph">
+                  <wp:posOffset>9525</wp:posOffset>
+                </wp:positionV>
+                <wp:extent cx="647700" cy="235585"/>
+                <wp:effectExtent l="38100" t="19050" r="19050" b="69215"/>
+                <wp:wrapNone/>
+                <wp:docPr id="29" name="Straight Arrow Connector 29"/>
+                <wp:cNvGraphicFramePr/>
+                <a:graphic xmlns:a="http://schemas.openxmlformats.org/drawingml/2006/main">
+                  <a:graphicData uri="http://schemas.microsoft.com/office/word/2010/wordprocessingShape">
+                    <wps:wsp>
+                      <wps:cNvCnPr/>
+                      <wps:spPr>
+                        <a:xfrm flipH="1">
+                          <a:off x="0" y="0"/>
+                          <a:ext cx="647700" cy="235585"/>
+                        </a:xfrm>
+                        <a:prstGeom prst="straightConnector1">
+                          <a:avLst/>
+                        </a:prstGeom>
+                        <a:ln w="28575">
+                          <a:solidFill>
+                            <a:srgbClr val="FF0000"/>
+                          </a:solidFill>
+                          <a:tailEnd type="arrow"/>
+                        </a:ln>
+                      </wps:spPr>
+                      <wps:style>
+                        <a:lnRef idx="1">
+                          <a:schemeClr val="accent1"/>
+                        </a:lnRef>
+                        <a:fillRef idx="0">
+                          <a:schemeClr val="accent1"/>
+                        </a:fillRef>
+                        <a:effectRef idx="0">
+                          <a:schemeClr val="accent1"/>
+                        </a:effectRef>
+                        <a:fontRef idx="minor">
+                          <a:schemeClr val="tx1"/>
+                        </a:fontRef>
+                      </wps:style>
+                      <wps:bodyPr/>
+                    </wps:wsp>
+                  </a:graphicData>
+                </a:graphic>
+                <wp14:sizeRelH relativeFrom="margin">
+                  <wp14:pctWidth>0</wp14:pctWidth>
+                </wp14:sizeRelH>
+                <wp14:sizeRelV relativeFrom="margin">
+                  <wp14:pctHeight>0</wp14:pctHeight>
+                </wp14:sizeRelV>
+              </wp:anchor>
+            </w:drawing>
+          </mc:Choice>
+          <mc:Fallback>
+            <w:pict>
+              <v:shape id="Straight Arrow Connector 29" o:spid="_x0000_s1026" type="#_x0000_t32" style="position:absolute;margin-left:117.75pt;margin-top:.75pt;width:51pt;height:18.55pt;flip:x;z-index:251730432;visibility:visible;mso-wrap-style:square;mso-width-percent:0;mso-height-percent:0;mso-wrap-distance-left:9pt;mso-wrap-distance-top:0;mso-wrap-distance-right:9pt;mso-wrap-distance-bottom:0;mso-position-horizontal:absolute;mso-position-horizontal-relative:text;mso-position-vertical:absolute;mso-position-vertical-relative:text;mso-width-percent:0;mso-height-percent:0;mso-width-relative:margin;mso-height-relative:margin" o:gfxdata="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" strokecolor="red" strokeweight="2.25pt">
+                <v:stroke endarrow="open"/>
+              </v:shape>
+            </w:pict>
+          </mc:Fallback>
+        </mc:AlternateContent>
+      </w:r>
+      <w:r>
+        <w:rPr>
+          <w:rFonts w:ascii="Consolas" w:hAnsi="Consolas" w:cs="Consolas"/>
+          <w:color w:val="000000"/>
+          <w:sz w:val="20"/>
+          <w:szCs w:val="20"/>
+        </w:rPr>
+        <w:t>Number of Diamonds: 169</w:t>
+      </w:r>
+    </w:p>
+    <w:p>
+      <w:pPr>
+        <w:rPr>
+          <w:rFonts w:ascii="Consolas" w:hAnsi="Consolas" w:cs="Consolas"/>
+          <w:color w:val="000000"/>
+          <w:sz w:val="20"/>
+          <w:szCs w:val="20"/>
+        </w:rPr>
+      </w:pPr>
+      <w:r>
+        <w:rPr>
+          <w:rFonts w:ascii="Consolas" w:hAnsi="Consolas" w:cs="Consolas"/>
+          <w:color w:val="000000"/>
+          <w:sz w:val="20"/>
+          <w:szCs w:val="20"/>
+        </w:rPr>
+        <w:t>Number of Spades: 170</w:t>
+      </w:r>
+    </w:p>
+    <w:p>
+      <w:pPr>
+        <w:rPr>
+          <w:sz w:val="24"/>
+          <w:szCs w:val="24"/>
+        </w:rPr>
+      </w:pPr>
+    </w:p>
+    <w:p>
+      <w:pPr>
+        <w:pStyle w:val="Heading2"/>
+      </w:pPr>
+      <w:r>
+        <w:t>Resolution:</w:t>
+      </w:r>
+    </w:p>
+    <w:p>
+      <w:pPr>
+        <w:rPr>
+          <w:sz w:val="24"/>
+          <w:szCs w:val="24"/>
+        </w:rPr>
+      </w:pPr>
+      <w:r>
+        <w:rPr>
+          <w:noProof/>
+          <w:lang w:eastAsia="en-AU"/>
+        </w:rPr>
+        <mc:AlternateContent>
+          <mc:Choice Requires="wps">
+            <w:drawing>
+              <wp:anchor distT="0" distB="0" distL="114300" distR="114300" simplePos="0" relativeHeight="251734528" behindDoc="0" locked="0" layoutInCell="1" allowOverlap="1" wp14:anchorId="6C5FBE66" wp14:editId="30182DC4">
+                <wp:simplePos x="0" y="0"/>
+                <wp:positionH relativeFrom="column">
+                  <wp:posOffset>3209925</wp:posOffset>
+                </wp:positionH>
+                <wp:positionV relativeFrom="paragraph">
+                  <wp:posOffset>645160</wp:posOffset>
+                </wp:positionV>
+                <wp:extent cx="647700" cy="235585"/>
+                <wp:effectExtent l="38100" t="19050" r="19050" b="69215"/>
+                <wp:wrapNone/>
+                <wp:docPr id="31" name="Straight Arrow Connector 31"/>
+                <wp:cNvGraphicFramePr/>
+                <a:graphic xmlns:a="http://schemas.openxmlformats.org/drawingml/2006/main">
+                  <a:graphicData uri="http://schemas.microsoft.com/office/word/2010/wordprocessingShape">
+                    <wps:wsp>
+                      <wps:cNvCnPr/>
+                      <wps:spPr>
+                        <a:xfrm flipH="1">
+                          <a:off x="0" y="0"/>
+                          <a:ext cx="647700" cy="235585"/>
+                        </a:xfrm>
+                        <a:prstGeom prst="straightConnector1">
+                          <a:avLst/>
+                        </a:prstGeom>
+                        <a:ln w="28575">
+                          <a:solidFill>
+                            <a:srgbClr val="FF0000"/>
+                          </a:solidFill>
+                          <a:tailEnd type="arrow"/>
+                        </a:ln>
+                      </wps:spPr>
+                      <wps:style>
+                        <a:lnRef idx="1">
+                          <a:schemeClr val="accent1"/>
+                        </a:lnRef>
+                        <a:fillRef idx="0">
+                          <a:schemeClr val="accent1"/>
+                        </a:fillRef>
+                        <a:effectRef idx="0">
+                          <a:schemeClr val="accent1"/>
+                        </a:effectRef>
+                        <a:fontRef idx="minor">
+                          <a:schemeClr val="tx1"/>
+                        </a:fontRef>
+                      </wps:style>
+                      <wps:bodyPr/>
+                    </wps:wsp>
+                  </a:graphicData>
+                </a:graphic>
+                <wp14:sizeRelH relativeFrom="margin">
+                  <wp14:pctWidth>0</wp14:pctWidth>
+                </wp14:sizeRelH>
+                <wp14:sizeRelV relativeFrom="margin">
+                  <wp14:pctHeight>0</wp14:pctHeight>
+                </wp14:sizeRelV>
+              </wp:anchor>
+            </w:drawing>
+          </mc:Choice>
+          <mc:Fallback>
+            <w:pict>
+              <v:shape id="Straight Arrow Connector 31" o:spid="_x0000_s1026" type="#_x0000_t32" style="position:absolute;margin-left:252.75pt;margin-top:50.8pt;width:51pt;height:18.55pt;flip:x;z-index:251734528;visibility:visible;mso-wrap-style:square;mso-width-percent:0;mso-height-percent:0;mso-wrap-distance-left:9pt;mso-wrap-distance-top:0;mso-wrap-distance-right:9pt;mso-wrap-distance-bottom:0;mso-position-horizontal:absolute;mso-position-horizontal-relative:text;mso-position-vertical:absolute;mso-position-vertical-relative:text;mso-width-percent:0;mso-height-percent:0;mso-width-relative:margin;mso-height-relative:margin" o:gfxdata="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" strokecolor="red" strokeweight="2.25pt">
+                <v:stroke endarrow="open"/>
+              </v:shape>
+            </w:pict>
+          </mc:Fallback>
+        </mc:AlternateContent>
+      </w:r>
+      <w:r>
+        <w:rPr>
+          <w:sz w:val="24"/>
+          <w:szCs w:val="24"/>
+        </w:rPr>
+        <w:t>Implement the +1 so that the method random method will reach spades. This will now mean that there are more faces on the dice and will fix the issues with the game win percentages.</w:t>
+      </w:r>
+      <w:r>
+        <w:rPr>
+          <w:sz w:val="24"/>
+          <w:szCs w:val="24"/>
+        </w:rPr>
+        <w:t xml:space="preserve"> Also implement the changes listed in the first hypothesis as well</w:t>
+      </w:r>
+    </w:p>
+    <w:p>
+      <w:pPr>
+        <w:rPr>
+          <w:b/>
+          <w:u w:val="single"/>
+        </w:rPr>
+      </w:pPr>
+      <w:r>
+        <w:rPr>
+          <w:b/>
+          <w:u w:val="single"/>
+        </w:rPr>
+        <w:t>Change 1:</w:t>
+      </w:r>
+    </w:p>
+    <w:p>
+      <w:pPr>
+        <w:rPr>
+          <w:sz w:val="24"/>
+          <w:szCs w:val="24"/>
+        </w:rPr>
+      </w:pPr>
+      <w:r>
+        <w:rPr>
+          <w:noProof/>
+          <w:lang w:eastAsia="en-AU"/>
+        </w:rPr>
+        <w:drawing>
+          <wp:inline distT="0" distB="0" distL="0" distR="0" wp14:anchorId="2AA08275" wp14:editId="6AB99C91">
+            <wp:extent cx="3619500" cy="484754"/>
+            <wp:effectExtent l="0" t="0" r="0" b="0"/>
+            <wp:docPr id="32" name="Picture 32"/>
+            <wp:cNvGraphicFramePr>
+              <a:graphicFrameLocks xmlns:a="http://schemas.openxmlformats.org/drawingml/2006/main" noChangeAspect="1"/>
+            </wp:cNvGraphicFramePr>
+            <a:graphic xmlns:a="http://schemas.openxmlformats.org/drawingml/2006/main">
+              <a:graphicData uri="http://schemas.openxmlformats.org/drawingml/2006/picture">
+                <pic:pic xmlns:pic="http://schemas.openxmlformats.org/drawingml/2006/picture">
+                  <pic:nvPicPr>
+                    <pic:cNvPr id="0" name=""/>
+                    <pic:cNvPicPr/>
+                  </pic:nvPicPr>
+                  <pic:blipFill>
+                    <a:blip r:embed="rId12"/>
+                    <a:stretch>
+                      <a:fillRect/>
+                    </a:stretch>
+                  </pic:blipFill>
+                  <pic:spPr>
+                    <a:xfrm>
+                      <a:off x="0" y="0"/>
+                      <a:ext cx="3619500" cy="484754"/>
+                    </a:xfrm>
+                    <a:prstGeom prst="rect">
+                      <a:avLst/>
+                    </a:prstGeom>
+                  </pic:spPr>
+                </pic:pic>
+              </a:graphicData>
+            </a:graphic>
+          </wp:inline>
+        </w:drawing>
+      </w:r>
+    </w:p>
+    <w:p>
+      <w:pPr>
+        <w:rPr>
+          <w:b/>
+          <w:u w:val="single"/>
+        </w:rPr>
+      </w:pPr>
+      <w:r>
+        <w:rPr>
+          <w:b/>
+          <w:u w:val="single"/>
+        </w:rPr>
+        <w:t>Change 2:</w:t>
+      </w:r>
+    </w:p>
+    <w:p>
+      <w:pPr>
+        <w:rPr>
+          <w:sz w:val="24"/>
+          <w:szCs w:val="24"/>
+        </w:rPr>
+      </w:pPr>
+      <w:r>
+        <w:rPr>
+          <w:noProof/>
+          <w:lang w:eastAsia="en-AU"/>
+        </w:rPr>
+        <mc:AlternateContent>
+          <mc:Choice Requires="wps">
+            <w:drawing>
+              <wp:anchor distT="0" distB="0" distL="114300" distR="114300" simplePos="0" relativeHeight="251738624" behindDoc="0" locked="0" layoutInCell="1" allowOverlap="1" wp14:anchorId="26318206" wp14:editId="5455DFA5">
+                <wp:simplePos x="0" y="0"/>
+                <wp:positionH relativeFrom="column">
+                  <wp:posOffset>1638300</wp:posOffset>
+                </wp:positionH>
+                <wp:positionV relativeFrom="paragraph">
+                  <wp:posOffset>531495</wp:posOffset>
+                </wp:positionV>
+                <wp:extent cx="647700" cy="235585"/>
+                <wp:effectExtent l="38100" t="19050" r="19050" b="69215"/>
+                <wp:wrapNone/>
+                <wp:docPr id="35" name="Straight Arrow Connector 35"/>
+                <wp:cNvGraphicFramePr/>
+                <a:graphic xmlns:a="http://schemas.openxmlformats.org/drawingml/2006/main">
+                  <a:graphicData uri="http://schemas.microsoft.com/office/word/2010/wordprocessingShape">
+                    <wps:wsp>
+                      <wps:cNvCnPr/>
+                      <wps:spPr>
+                        <a:xfrm flipH="1">
+                          <a:off x="0" y="0"/>
+                          <a:ext cx="647700" cy="235585"/>
+                        </a:xfrm>
+                        <a:prstGeom prst="straightConnector1">
+                          <a:avLst/>
+                        </a:prstGeom>
+                        <a:ln w="28575">
+                          <a:solidFill>
+                            <a:srgbClr val="FF0000"/>
+                          </a:solidFill>
+                          <a:tailEnd type="arrow"/>
+                        </a:ln>
+                      </wps:spPr>
+                      <wps:style>
+                        <a:lnRef idx="1">
+                          <a:schemeClr val="accent1"/>
+                        </a:lnRef>
+                        <a:fillRef idx="0">
+                          <a:schemeClr val="accent1"/>
+                        </a:fillRef>
+                        <a:effectRef idx="0">
+                          <a:schemeClr val="accent1"/>
+                        </a:effectRef>
+                        <a:fontRef idx="minor">
+                          <a:schemeClr val="tx1"/>
+                        </a:fontRef>
+                      </wps:style>
+                      <wps:bodyPr/>
+                    </wps:wsp>
+                  </a:graphicData>
+                </a:graphic>
+                <wp14:sizeRelH relativeFrom="margin">
+                  <wp14:pctWidth>0</wp14:pctWidth>
+                </wp14:sizeRelH>
+                <wp14:sizeRelV relativeFrom="margin">
+                  <wp14:pctHeight>0</wp14:pctHeight>
+                </wp14:sizeRelV>
+              </wp:anchor>
+            </w:drawing>
+          </mc:Choice>
+          <mc:Fallback>
+            <w:pict>
+              <v:shape id="Straight Arrow Connector 35" o:spid="_x0000_s1026" type="#_x0000_t32" style="position:absolute;margin-left:129pt;margin-top:41.85pt;width:51pt;height:18.55pt;flip:x;z-index:251738624;visibility:visible;mso-wrap-style:square;mso-width-percent:0;mso-height-percent:0;mso-wrap-distance-left:9pt;mso-wrap-distance-top:0;mso-wrap-distance-right:9pt;mso-wrap-distance-bottom:0;mso-position-horizontal:absolute;mso-position-horizontal-relative:text;mso-position-vertical:absolute;mso-position-vertical-relative:text;mso-width-percent:0;mso-height-percent:0;mso-width-relative:margin;mso-height-relative:margin" o:gfxdata="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" strokecolor="red" strokeweight="2.25pt">
+                <v:stroke endarrow="open"/>
+              </v:shape>
+            </w:pict>
+          </mc:Fallback>
+        </mc:AlternateContent>
+      </w:r>
+      <w:r>
+        <w:rPr>
+          <w:noProof/>
+          <w:lang w:eastAsia="en-AU"/>
+        </w:rPr>
+        <w:drawing>
+          <wp:inline distT="0" distB="0" distL="0" distR="0" wp14:anchorId="42890F3C" wp14:editId="50910B29">
+            <wp:extent cx="4429125" cy="1600050"/>
+            <wp:effectExtent l="0" t="0" r="0" b="635"/>
+            <wp:docPr id="34" name="Picture 34"/>
+            <wp:cNvGraphicFramePr>
+              <a:graphicFrameLocks xmlns:a="http://schemas.openxmlformats.org/drawingml/2006/main" noChangeAspect="1"/>
+            </wp:cNvGraphicFramePr>
+            <a:graphic xmlns:a="http://schemas.openxmlformats.org/drawingml/2006/main">
+              <a:graphicData uri="http://schemas.openxmlformats.org/drawingml/2006/picture">
+                <pic:pic xmlns:pic="http://schemas.openxmlformats.org/drawingml/2006/picture">
+                  <pic:nvPicPr>
+                    <pic:cNvPr id="0" name=""/>
+                    <pic:cNvPicPr/>
+                  </pic:nvPicPr>
+                  <pic:blipFill>
+                    <a:blip r:embed="rId13"/>
+                    <a:stretch>
+                      <a:fillRect/>
+                    </a:stretch>
+                  </pic:blipFill>
+                  <pic:spPr>
+                    <a:xfrm>
+                      <a:off x="0" y="0"/>
+                      <a:ext cx="4429125" cy="1600050"/>
+                    </a:xfrm>
+                    <a:prstGeom prst="rect">
+                      <a:avLst/>
+                    </a:prstGeom>
+                  </pic:spPr>
+                </pic:pic>
+              </a:graphicData>
+            </a:graphic>
+          </wp:inline>
+        </w:drawing>
+      </w:r>
+    </w:p>
+    <w:p>
+      <w:pPr>
+        <w:pStyle w:val="Heading2"/>
+      </w:pPr>
+      <w:r>
+        <w:lastRenderedPageBreak/>
+        <w:t>Output after resolution implemented:</w:t>
+      </w:r>
+    </w:p>
+    <w:p>
+      <w:pPr>
+        <w:rPr>
+          <w:sz w:val="24"/>
+          <w:szCs w:val="24"/>
+        </w:rPr>
+      </w:pPr>
+      <w:r>
+        <w:rPr>
+          <w:sz w:val="24"/>
+          <w:szCs w:val="24"/>
+        </w:rPr>
+        <w:t xml:space="preserve">As can be seen in the output below the application </w:t>
+      </w:r>
+      <w:r>
+        <w:rPr>
+          <w:sz w:val="24"/>
+          <w:szCs w:val="24"/>
+        </w:rPr>
+        <w:t>is now producing a 42% win rate after the changes have</w:t>
+      </w:r>
+      <w:r>
+        <w:rPr>
+          <w:sz w:val="24"/>
+          <w:szCs w:val="24"/>
+        </w:rPr>
+        <w:t xml:space="preserve"> been implemented</w:t>
+      </w:r>
+      <w:r>
+        <w:rPr>
+          <w:sz w:val="24"/>
+          <w:szCs w:val="24"/>
+        </w:rPr>
+        <w:t>, as well as the differing dice faces for each roll</w:t>
+      </w:r>
+      <w:r>
+        <w:rPr>
+          <w:sz w:val="24"/>
+          <w:szCs w:val="24"/>
+        </w:rPr>
+        <w:t>.</w:t>
+      </w:r>
+    </w:p>
+    <w:p>
+      <w:pPr>
+        <w:autoSpaceDE w:val="0"/>
+        <w:autoSpaceDN w:val="0"/>
+        <w:adjustRightInd w:val="0"/>
+        <w:spacing w:after="0" w:line="240" w:lineRule="auto"/>
+        <w:rPr>
+          <w:rFonts w:ascii="Consolas" w:hAnsi="Consolas" w:cs="Consolas"/>
+          <w:sz w:val="20"/>
+          <w:szCs w:val="20"/>
+        </w:rPr>
+      </w:pPr>
+      <w:r>
+        <w:rPr>
+          <w:rFonts w:ascii="Consolas" w:hAnsi="Consolas" w:cs="Consolas"/>
+          <w:color w:val="000000"/>
+          <w:sz w:val="20"/>
+          <w:szCs w:val="20"/>
+        </w:rPr>
+        <w:t>Starting Balance: 10</w:t>
+      </w:r>
+    </w:p>
+    <w:p>
+      <w:pPr>
+        <w:autoSpaceDE w:val="0"/>
+        <w:autoSpaceDN w:val="0"/>
+        <w:adjustRightInd w:val="0"/>
+        <w:spacing w:after="0" w:line="240" w:lineRule="auto"/>
+        <w:rPr>
+          <w:rFonts w:ascii="Consolas" w:hAnsi="Consolas" w:cs="Consolas"/>
+          <w:sz w:val="20"/>
+          <w:szCs w:val="20"/>
+        </w:rPr>
+      </w:pPr>
+      <w:r>
+        <w:rPr>
+          <w:noProof/>
+          <w:lang w:eastAsia="en-AU"/>
+        </w:rPr>
+        <mc:AlternateContent>
+          <mc:Choice Requires="wps">
+            <w:drawing>
+              <wp:anchor distT="0" distB="0" distL="114300" distR="114300" simplePos="0" relativeHeight="251742720" behindDoc="0" locked="0" layoutInCell="1" allowOverlap="1" wp14:anchorId="0A211612" wp14:editId="325857CD">
+                <wp:simplePos x="0" y="0"/>
+                <wp:positionH relativeFrom="column">
+                  <wp:posOffset>1990725</wp:posOffset>
+                </wp:positionH>
+                <wp:positionV relativeFrom="paragraph">
+                  <wp:posOffset>13335</wp:posOffset>
+                </wp:positionV>
+                <wp:extent cx="647700" cy="235585"/>
+                <wp:effectExtent l="38100" t="19050" r="19050" b="69215"/>
+                <wp:wrapNone/>
+                <wp:docPr id="37" name="Straight Arrow Connector 37"/>
+                <wp:cNvGraphicFramePr/>
+                <a:graphic xmlns:a="http://schemas.openxmlformats.org/drawingml/2006/main">
+                  <a:graphicData uri="http://schemas.microsoft.com/office/word/2010/wordprocessingShape">
+                    <wps:wsp>
+                      <wps:cNvCnPr/>
+                      <wps:spPr>
+                        <a:xfrm flipH="1">
+                          <a:off x="0" y="0"/>
+                          <a:ext cx="647700" cy="235585"/>
+                        </a:xfrm>
+                        <a:prstGeom prst="straightConnector1">
+                          <a:avLst/>
+                        </a:prstGeom>
+                        <a:ln w="28575">
+                          <a:solidFill>
+                            <a:srgbClr val="FF0000"/>
+                          </a:solidFill>
+                          <a:tailEnd type="arrow"/>
+                        </a:ln>
+                      </wps:spPr>
+                      <wps:style>
+                        <a:lnRef idx="1">
+                          <a:schemeClr val="accent1"/>
+                        </a:lnRef>
+                        <a:fillRef idx="0">
+                          <a:schemeClr val="accent1"/>
+                        </a:fillRef>
+                        <a:effectRef idx="0">
+                          <a:schemeClr val="accent1"/>
+                        </a:effectRef>
+                        <a:fontRef idx="minor">
+                          <a:schemeClr val="tx1"/>
+                        </a:fontRef>
+                      </wps:style>
+                      <wps:bodyPr/>
+                    </wps:wsp>
+                  </a:graphicData>
+                </a:graphic>
+                <wp14:sizeRelH relativeFrom="margin">
+                  <wp14:pctWidth>0</wp14:pctWidth>
+                </wp14:sizeRelH>
+                <wp14:sizeRelV relativeFrom="margin">
+                  <wp14:pctHeight>0</wp14:pctHeight>
+                </wp14:sizeRelV>
+              </wp:anchor>
+            </w:drawing>
+          </mc:Choice>
+          <mc:Fallback>
+            <w:pict>
+              <v:shape id="Straight Arrow Connector 37" o:spid="_x0000_s1026" type="#_x0000_t32" style="position:absolute;margin-left:156.75pt;margin-top:1.05pt;width:51pt;height:18.55pt;flip:x;z-index:251742720;visibility:visible;mso-wrap-style:square;mso-width-percent:0;mso-height-percent:0;mso-wrap-distance-left:9pt;mso-wrap-distance-top:0;mso-wrap-distance-right:9pt;mso-wrap-distance-bottom:0;mso-position-horizontal:absolute;mso-position-horizontal-relative:text;mso-position-vertical:absolute;mso-position-vertical-relative:text;mso-width-percent:0;mso-height-percent:0;mso-width-relative:margin;mso-height-relative:margin" o:gfxdata="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" strokecolor="red" strokeweight="2.25pt">
+                <v:stroke endarrow="open"/>
+              </v:shape>
+            </w:pict>
+          </mc:Fallback>
+        </mc:AlternateContent>
+      </w:r>
+      <w:r>
+        <w:rPr>
+          <w:rFonts w:ascii="Consolas" w:hAnsi="Consolas" w:cs="Consolas"/>
+          <w:color w:val="000000"/>
+          <w:sz w:val="20"/>
+          <w:szCs w:val="20"/>
+        </w:rPr>
+        <w:t>Turn 45: Fred bet 5 on ANCHOR</w:t>
+      </w:r>
+    </w:p>
+    <w:p>
+      <w:pPr>
+        <w:autoSpaceDE w:val="0"/>
+        <w:autoSpaceDN w:val="0"/>
+        <w:adjustRightInd w:val="0"/>
+        <w:spacing w:after="0" w:line="240" w:lineRule="auto"/>
+        <w:rPr>
+          <w:rFonts w:ascii="Consolas" w:hAnsi="Consolas" w:cs="Consolas"/>
+          <w:sz w:val="20"/>
+          <w:szCs w:val="20"/>
+        </w:rPr>
+      </w:pPr>
+      <w:r>
+        <w:rPr>
+          <w:rFonts w:ascii="Consolas" w:hAnsi="Consolas" w:cs="Consolas"/>
+          <w:color w:val="000000"/>
+          <w:sz w:val="20"/>
+          <w:szCs w:val="20"/>
+        </w:rPr>
+        <w:t>Rolled HEART, DIAMOND, HEART</w:t>
+      </w:r>
+    </w:p>
+    <w:p>
+      <w:pPr>
+        <w:autoSpaceDE w:val="0"/>
+        <w:autoSpaceDN w:val="0"/>
+        <w:adjustRightInd w:val="0"/>
+        <w:spacing w:after="0" w:line="240" w:lineRule="auto"/>
+        <w:rPr>
+          <w:rFonts w:ascii="Consolas" w:hAnsi="Consolas" w:cs="Consolas"/>
+          <w:sz w:val="20"/>
+          <w:szCs w:val="20"/>
+        </w:rPr>
+      </w:pPr>
+      <w:r>
+        <w:rPr>
+          <w:rFonts w:ascii="Consolas" w:hAnsi="Consolas" w:cs="Consolas"/>
+          <w:color w:val="000000"/>
+          <w:sz w:val="20"/>
+          <w:szCs w:val="20"/>
+        </w:rPr>
+        <w:t>Fred lost, balance now 5</w:t>
+      </w:r>
+    </w:p>
+    <w:p>
+      <w:pPr>
+        <w:autoSpaceDE w:val="0"/>
+        <w:autoSpaceDN w:val="0"/>
+        <w:adjustRightInd w:val="0"/>
+        <w:spacing w:after="0" w:line="240" w:lineRule="auto"/>
+        <w:rPr>
+          <w:rFonts w:ascii="Consolas" w:hAnsi="Consolas" w:cs="Consolas"/>
+          <w:sz w:val="20"/>
+          <w:szCs w:val="20"/>
+        </w:rPr>
+      </w:pPr>
+    </w:p>
+    <w:p>
+      <w:pPr>
+        <w:autoSpaceDE w:val="0"/>
+        <w:autoSpaceDN w:val="0"/>
+        <w:adjustRightInd w:val="0"/>
+        <w:spacing w:after="0" w:line="240" w:lineRule="auto"/>
+        <w:rPr>
+          <w:rFonts w:ascii="Consolas" w:hAnsi="Consolas" w:cs="Consolas"/>
+          <w:sz w:val="20"/>
+          <w:szCs w:val="20"/>
+        </w:rPr>
+      </w:pPr>
+      <w:r>
+        <w:rPr>
+          <w:noProof/>
+          <w:lang w:eastAsia="en-AU"/>
+        </w:rPr>
+        <mc:AlternateContent>
+          <mc:Choice Requires="wps">
+            <w:drawing>
+              <wp:anchor distT="0" distB="0" distL="114300" distR="114300" simplePos="0" relativeHeight="251740672" behindDoc="0" locked="0" layoutInCell="1" allowOverlap="1" wp14:anchorId="77977197" wp14:editId="07EDA3CC">
+                <wp:simplePos x="0" y="0"/>
+                <wp:positionH relativeFrom="column">
+                  <wp:posOffset>1828800</wp:posOffset>
+                </wp:positionH>
+                <wp:positionV relativeFrom="paragraph">
+                  <wp:posOffset>114300</wp:posOffset>
+                </wp:positionV>
+                <wp:extent cx="647700" cy="235585"/>
+                <wp:effectExtent l="38100" t="19050" r="19050" b="69215"/>
+                <wp:wrapNone/>
+                <wp:docPr id="36" name="Straight Arrow Connector 36"/>
+                <wp:cNvGraphicFramePr/>
+                <a:graphic xmlns:a="http://schemas.openxmlformats.org/drawingml/2006/main">
+                  <a:graphicData uri="http://schemas.microsoft.com/office/word/2010/wordprocessingShape">
+                    <wps:wsp>
+                      <wps:cNvCnPr/>
+                      <wps:spPr>
+                        <a:xfrm flipH="1">
+                          <a:off x="0" y="0"/>
+                          <a:ext cx="647700" cy="235585"/>
+                        </a:xfrm>
+                        <a:prstGeom prst="straightConnector1">
+                          <a:avLst/>
+                        </a:prstGeom>
+                        <a:ln w="28575">
+                          <a:solidFill>
+                            <a:srgbClr val="FF0000"/>
+                          </a:solidFill>
+                          <a:tailEnd type="arrow"/>
+                        </a:ln>
+                      </wps:spPr>
+                      <wps:style>
+                        <a:lnRef idx="1">
+                          <a:schemeClr val="accent1"/>
+                        </a:lnRef>
+                        <a:fillRef idx="0">
+                          <a:schemeClr val="accent1"/>
+                        </a:fillRef>
+                        <a:effectRef idx="0">
+                          <a:schemeClr val="accent1"/>
+                        </a:effectRef>
+                        <a:fontRef idx="minor">
+                          <a:schemeClr val="tx1"/>
+                        </a:fontRef>
+                      </wps:style>
+                      <wps:bodyPr/>
+                    </wps:wsp>
+                  </a:graphicData>
+                </a:graphic>
+                <wp14:sizeRelH relativeFrom="margin">
+                  <wp14:pctWidth>0</wp14:pctWidth>
+                </wp14:sizeRelH>
+                <wp14:sizeRelV relativeFrom="margin">
+                  <wp14:pctHeight>0</wp14:pctHeight>
+                </wp14:sizeRelV>
+              </wp:anchor>
+            </w:drawing>
+          </mc:Choice>
+          <mc:Fallback>
+            <w:pict>
+              <v:shape id="Straight Arrow Connector 36" o:spid="_x0000_s1026" type="#_x0000_t32" style="position:absolute;margin-left:2in;margin-top:9pt;width:51pt;height:18.55pt;flip:x;z-index:251740672;visibility:visible;mso-wrap-style:square;mso-width-percent:0;mso-height-percent:0;mso-wrap-distance-left:9pt;mso-wrap-distance-top:0;mso-wrap-distance-right:9pt;mso-wrap-distance-bottom:0;mso-position-horizontal:absolute;mso-position-horizontal-relative:text;mso-position-vertical:absolute;mso-position-vertical-relative:text;mso-width-percent:0;mso-height-percent:0;mso-width-relative:margin;mso-height-relative:margin" o:gfxdata="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" strokecolor="red" strokeweight="2.25pt">
+                <v:stroke endarrow="open"/>
+              </v:shape>
+            </w:pict>
+          </mc:Fallback>
+        </mc:AlternateContent>
+      </w:r>
+      <w:r>
+        <w:rPr>
+          <w:rFonts w:ascii="Consolas" w:hAnsi="Consolas" w:cs="Consolas"/>
+          <w:color w:val="000000"/>
+          <w:sz w:val="20"/>
+          <w:szCs w:val="20"/>
+        </w:rPr>
+        <w:t>Starting Balance: 5</w:t>
+      </w:r>
       <w:bookmarkStart w:id="0" w:name="_GoBack"/>
       <w:bookmarkEnd w:id="0"/>
     </w:p>
+    <w:p>
+      <w:pPr>
+        <w:autoSpaceDE w:val="0"/>
+        <w:autoSpaceDN w:val="0"/>
+        <w:adjustRightInd w:val="0"/>
+        <w:spacing w:after="0" w:line="240" w:lineRule="auto"/>
+        <w:rPr>
+          <w:rFonts w:ascii="Consolas" w:hAnsi="Consolas" w:cs="Consolas"/>
+          <w:sz w:val="20"/>
+          <w:szCs w:val="20"/>
+        </w:rPr>
+      </w:pPr>
+      <w:r>
+        <w:rPr>
+          <w:rFonts w:ascii="Consolas" w:hAnsi="Consolas" w:cs="Consolas"/>
+          <w:color w:val="000000"/>
+          <w:sz w:val="20"/>
+          <w:szCs w:val="20"/>
+        </w:rPr>
+        <w:t>Turn 46: Fred bet 5 on SPADE</w:t>
+      </w:r>
+    </w:p>
+    <w:p>
+      <w:pPr>
+        <w:autoSpaceDE w:val="0"/>
+        <w:autoSpaceDN w:val="0"/>
+        <w:adjustRightInd w:val="0"/>
+        <w:spacing w:after="0" w:line="240" w:lineRule="auto"/>
+        <w:rPr>
+          <w:rFonts w:ascii="Consolas" w:hAnsi="Consolas" w:cs="Consolas"/>
+          <w:sz w:val="20"/>
+          <w:szCs w:val="20"/>
+        </w:rPr>
+      </w:pPr>
+      <w:r>
+        <w:rPr>
+          <w:rFonts w:ascii="Consolas" w:hAnsi="Consolas" w:cs="Consolas"/>
+          <w:color w:val="000000"/>
+          <w:sz w:val="20"/>
+          <w:szCs w:val="20"/>
+        </w:rPr>
+        <w:t>Rolled CLUB, CROWN, HEART</w:t>
+      </w:r>
+    </w:p>
+    <w:p>
+      <w:pPr>
+        <w:autoSpaceDE w:val="0"/>
+        <w:autoSpaceDN w:val="0"/>
+        <w:adjustRightInd w:val="0"/>
+        <w:spacing w:after="0" w:line="240" w:lineRule="auto"/>
+        <w:rPr>
+          <w:rFonts w:ascii="Consolas" w:hAnsi="Consolas" w:cs="Consolas"/>
+          <w:sz w:val="20"/>
+          <w:szCs w:val="20"/>
+        </w:rPr>
+      </w:pPr>
+      <w:r>
+        <w:rPr>
+          <w:rFonts w:ascii="Consolas" w:hAnsi="Consolas" w:cs="Consolas"/>
+          <w:color w:val="000000"/>
+          <w:sz w:val="20"/>
+          <w:szCs w:val="20"/>
+        </w:rPr>
+        <w:t>Fred lost, balance now 0</w:t>
+      </w:r>
+    </w:p>
+    <w:p>
+      <w:pPr>
+        <w:autoSpaceDE w:val="0"/>
+        <w:autoSpaceDN w:val="0"/>
+        <w:adjustRightInd w:val="0"/>
+        <w:spacing w:after="0" w:line="240" w:lineRule="auto"/>
+        <w:rPr>
+          <w:rFonts w:ascii="Consolas" w:hAnsi="Consolas" w:cs="Consolas"/>
+          <w:sz w:val="20"/>
+          <w:szCs w:val="20"/>
+        </w:rPr>
+      </w:pPr>
+    </w:p>
+    <w:p>
+      <w:pPr>
+        <w:autoSpaceDE w:val="0"/>
+        <w:autoSpaceDN w:val="0"/>
+        <w:adjustRightInd w:val="0"/>
+        <w:spacing w:after="0" w:line="240" w:lineRule="auto"/>
+        <w:rPr>
+          <w:rFonts w:ascii="Consolas" w:hAnsi="Consolas" w:cs="Consolas"/>
+          <w:sz w:val="20"/>
+          <w:szCs w:val="20"/>
+        </w:rPr>
+      </w:pPr>
+      <w:r>
+        <w:rPr>
+          <w:rFonts w:ascii="Consolas" w:hAnsi="Consolas" w:cs="Consolas"/>
+          <w:color w:val="000000"/>
+          <w:sz w:val="20"/>
+          <w:szCs w:val="20"/>
+        </w:rPr>
+        <w:t xml:space="preserve">46 </w:t>
+      </w:r>
+      <w:proofErr w:type="gramStart"/>
+      <w:r>
+        <w:rPr>
+          <w:rFonts w:ascii="Consolas" w:hAnsi="Consolas" w:cs="Consolas"/>
+          <w:color w:val="000000"/>
+          <w:sz w:val="20"/>
+          <w:szCs w:val="20"/>
+        </w:rPr>
+        <w:t>turns</w:t>
+      </w:r>
+      <w:proofErr w:type="gramEnd"/>
+      <w:r>
+        <w:rPr>
+          <w:rFonts w:ascii="Consolas" w:hAnsi="Consolas" w:cs="Consolas"/>
+          <w:color w:val="000000"/>
+          <w:sz w:val="20"/>
+          <w:szCs w:val="20"/>
+        </w:rPr>
+        <w:t xml:space="preserve"> later.</w:t>
+      </w:r>
+    </w:p>
+    <w:p>
+      <w:pPr>
+        <w:autoSpaceDE w:val="0"/>
+        <w:autoSpaceDN w:val="0"/>
+        <w:adjustRightInd w:val="0"/>
+        <w:spacing w:after="0" w:line="240" w:lineRule="auto"/>
+        <w:rPr>
+          <w:rFonts w:ascii="Consolas" w:hAnsi="Consolas" w:cs="Consolas"/>
+          <w:sz w:val="20"/>
+          <w:szCs w:val="20"/>
+        </w:rPr>
+      </w:pPr>
+      <w:r>
+        <w:rPr>
+          <w:noProof/>
+          <w:lang w:eastAsia="en-AU"/>
+        </w:rPr>
+        <mc:AlternateContent>
+          <mc:Choice Requires="wps">
+            <w:drawing>
+              <wp:anchor distT="0" distB="0" distL="114300" distR="114300" simplePos="0" relativeHeight="251736576" behindDoc="0" locked="0" layoutInCell="1" allowOverlap="1" wp14:anchorId="07B50F92" wp14:editId="48230D82">
+                <wp:simplePos x="0" y="0"/>
+                <wp:positionH relativeFrom="column">
+                  <wp:posOffset>3000375</wp:posOffset>
+                </wp:positionH>
+                <wp:positionV relativeFrom="paragraph">
+                  <wp:posOffset>50800</wp:posOffset>
+                </wp:positionV>
+                <wp:extent cx="647700" cy="235585"/>
+                <wp:effectExtent l="38100" t="19050" r="19050" b="69215"/>
+                <wp:wrapNone/>
+                <wp:docPr id="33" name="Straight Arrow Connector 33"/>
+                <wp:cNvGraphicFramePr/>
+                <a:graphic xmlns:a="http://schemas.openxmlformats.org/drawingml/2006/main">
+                  <a:graphicData uri="http://schemas.microsoft.com/office/word/2010/wordprocessingShape">
+                    <wps:wsp>
+                      <wps:cNvCnPr/>
+                      <wps:spPr>
+                        <a:xfrm flipH="1">
+                          <a:off x="0" y="0"/>
+                          <a:ext cx="647700" cy="235585"/>
+                        </a:xfrm>
+                        <a:prstGeom prst="straightConnector1">
+                          <a:avLst/>
+                        </a:prstGeom>
+                        <a:ln w="28575">
+                          <a:solidFill>
+                            <a:srgbClr val="FF0000"/>
+                          </a:solidFill>
+                          <a:tailEnd type="arrow"/>
+                        </a:ln>
+                      </wps:spPr>
+                      <wps:style>
+                        <a:lnRef idx="1">
+                          <a:schemeClr val="accent1"/>
+                        </a:lnRef>
+                        <a:fillRef idx="0">
+                          <a:schemeClr val="accent1"/>
+                        </a:fillRef>
+                        <a:effectRef idx="0">
+                          <a:schemeClr val="accent1"/>
+                        </a:effectRef>
+                        <a:fontRef idx="minor">
+                          <a:schemeClr val="tx1"/>
+                        </a:fontRef>
+                      </wps:style>
+                      <wps:bodyPr/>
+                    </wps:wsp>
+                  </a:graphicData>
+                </a:graphic>
+                <wp14:sizeRelH relativeFrom="margin">
+                  <wp14:pctWidth>0</wp14:pctWidth>
+                </wp14:sizeRelH>
+                <wp14:sizeRelV relativeFrom="margin">
+                  <wp14:pctHeight>0</wp14:pctHeight>
+                </wp14:sizeRelV>
+              </wp:anchor>
+            </w:drawing>
+          </mc:Choice>
+          <mc:Fallback>
+            <w:pict>
+              <v:shape id="Straight Arrow Connector 33" o:spid="_x0000_s1026" type="#_x0000_t32" style="position:absolute;margin-left:236.25pt;margin-top:4pt;width:51pt;height:18.55pt;flip:x;z-index:251736576;visibility:visible;mso-wrap-style:square;mso-width-percent:0;mso-height-percent:0;mso-wrap-distance-left:9pt;mso-wrap-distance-top:0;mso-wrap-distance-right:9pt;mso-wrap-distance-bottom:0;mso-position-horizontal:absolute;mso-position-horizontal-relative:text;mso-position-vertical:absolute;mso-position-vertical-relative:text;mso-width-percent:0;mso-height-percent:0;mso-width-relative:margin;mso-height-relative:margin" o:gfxdata="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" strokecolor="red" strokeweight="2.25pt">
+                <v:stroke endarrow="open"/>
+              </v:shape>
+            </w:pict>
+          </mc:Fallback>
+        </mc:AlternateContent>
+      </w:r>
+      <w:r>
+        <w:rPr>
+          <w:rFonts w:ascii="Consolas" w:hAnsi="Consolas" w:cs="Consolas"/>
+          <w:color w:val="000000"/>
+          <w:sz w:val="20"/>
+          <w:szCs w:val="20"/>
+        </w:rPr>
+        <w:t>End Game 99: Fred now has balance 0</w:t>
+      </w:r>
+    </w:p>
+    <w:p>
+      <w:pPr>
+        <w:autoSpaceDE w:val="0"/>
+        <w:autoSpaceDN w:val="0"/>
+        <w:adjustRightInd w:val="0"/>
+        <w:spacing w:after="0" w:line="240" w:lineRule="auto"/>
+        <w:rPr>
+          <w:rFonts w:ascii="Consolas" w:hAnsi="Consolas" w:cs="Consolas"/>
+          <w:sz w:val="20"/>
+          <w:szCs w:val="20"/>
+        </w:rPr>
+      </w:pPr>
+    </w:p>
+    <w:p>
+      <w:pPr>
+        <w:rPr>
+          <w:sz w:val="24"/>
+          <w:szCs w:val="24"/>
+        </w:rPr>
+      </w:pPr>
+      <w:r>
+        <w:rPr>
+          <w:rFonts w:ascii="Consolas" w:hAnsi="Consolas" w:cs="Consolas"/>
+          <w:color w:val="000000"/>
+          <w:sz w:val="20"/>
+          <w:szCs w:val="20"/>
+        </w:rPr>
+        <w:t>Win count = 1649, Lose Count = 2297, 0.42</w:t>
+      </w:r>
+    </w:p>
     <w:sectPr>
-      <w:headerReference w:type="default" r:id="rId11"/>
-      <w:footerReference w:type="default" r:id="rId12"/>
+      <w:headerReference w:type="default" r:id="rId14"/>
+      <w:footerReference w:type="default" r:id="rId15"/>
       <w:pgSz w:w="11906" w:h="16838"/>
       <w:pgMar w:top="1440" w:right="1440" w:bottom="1440" w:left="1440" w:header="708" w:footer="708" w:gutter="0"/>
       <w:cols w:space="708"/>
@@ -7071,7 +9232,7 @@
           <w:rPr>
             <w:noProof/>
           </w:rPr>
-          <w:t>6</w:t>
+          <w:t>11</w:t>
         </w:r>
         <w:r>
           <w:rPr>
@@ -8315,7 +10476,7 @@
     <w:rsidRoot w:val="00BB6740"/>
     <w:rsid w:val="000812E7"/>
     <w:rsid w:val="004115F6"/>
-    <w:rsid w:val="00860BAA"/>
+    <w:rsid w:val="009C39B1"/>
     <w:rsid w:val="00BB6740"/>
   </w:rsids>
   <m:mathPr>

</xml_diff>